<commit_message>
update documentation in FR and EN
</commit_message>
<xml_diff>
--- a/Busmaster-EN.docx
+++ b/Busmaster-EN.docx
@@ -21,8 +21,6 @@
         </w:rPr>
         <w:t>Using BUSMASTER</w:t>
       </w:r>
-      <w:bookmarkStart w:id="0" w:name="_GoBack"/>
-      <w:bookmarkEnd w:id="0"/>
     </w:p>
     <w:p>
       <w:pPr>
@@ -727,7 +725,7 @@
           <w:lang w:val="en-GB"/>
         </w:rPr>
       </w:pPr>
-      <w:bookmarkStart w:id="1" w:name="_Toc28243788"/>
+      <w:bookmarkStart w:id="0" w:name="_Toc28243788"/>
       <w:r>
         <w:rPr>
           <w:b/>
@@ -745,7 +743,7 @@
         </w:rPr>
         <w:t>Hardware connection</w:t>
       </w:r>
-      <w:bookmarkEnd w:id="1"/>
+      <w:bookmarkEnd w:id="0"/>
     </w:p>
     <w:p>
       <w:pPr>
@@ -1036,7 +1034,7 @@
           <w:lang w:val="en-GB"/>
         </w:rPr>
       </w:pPr>
-      <w:bookmarkStart w:id="2" w:name="_Toc28243789"/>
+      <w:bookmarkStart w:id="1" w:name="_Toc28243789"/>
       <w:r>
         <w:rPr>
           <w:b/>
@@ -1054,7 +1052,7 @@
         </w:rPr>
         <w:t>Playback of frames</w:t>
       </w:r>
-      <w:bookmarkEnd w:id="2"/>
+      <w:bookmarkEnd w:id="1"/>
     </w:p>
     <w:p>
       <w:pPr>
@@ -1400,7 +1398,7 @@
           <w:lang w:val="en-GB"/>
         </w:rPr>
       </w:pPr>
-      <w:bookmarkStart w:id="3" w:name="_Toc28243790"/>
+      <w:bookmarkStart w:id="2" w:name="_Toc28243790"/>
       <w:r>
         <w:rPr>
           <w:b/>
@@ -1418,7 +1416,7 @@
         </w:rPr>
         <w:t>Filters and configuration</w:t>
       </w:r>
-      <w:bookmarkEnd w:id="3"/>
+      <w:bookmarkEnd w:id="2"/>
     </w:p>
     <w:p>
       <w:pPr>
@@ -2523,7 +2521,7 @@
           <w:lang w:val="en-GB"/>
         </w:rPr>
       </w:pPr>
-      <w:bookmarkStart w:id="4" w:name="_Toc28243791"/>
+      <w:bookmarkStart w:id="3" w:name="_Toc28243791"/>
       <w:r>
         <w:rPr>
           <w:b/>
@@ -2541,7 +2539,7 @@
         </w:rPr>
         <w:t>Sending frame</w:t>
       </w:r>
-      <w:bookmarkEnd w:id="4"/>
+      <w:bookmarkEnd w:id="3"/>
     </w:p>
     <w:p>
       <w:pPr>
@@ -2824,15 +2822,16 @@
         <w:rPr>
           <w:b/>
           <w:color w:val="000000" w:themeColor="text1"/>
-        </w:rPr>
-      </w:pPr>
-      <w:bookmarkStart w:id="5" w:name="_Toc28243792"/>
+          <w:lang w:val="en-GB"/>
+        </w:rPr>
+      </w:pPr>
+      <w:bookmarkStart w:id="4" w:name="_Toc28243792"/>
       <w:r>
         <w:rPr>
           <w:b/>
           <w:noProof/>
           <w:color w:val="000000" w:themeColor="text1"/>
-          <w:lang w:eastAsia="fr-FR"/>
+          <w:lang w:val="en-GB" w:eastAsia="fr-FR"/>
         </w:rPr>
         <w:lastRenderedPageBreak/>
         <w:t xml:space="preserve">5 – </w:t>
@@ -2842,11 +2841,11 @@
           <w:b/>
           <w:noProof/>
           <w:color w:val="000000" w:themeColor="text1"/>
-          <w:lang w:eastAsia="fr-FR"/>
+          <w:lang w:val="en-GB" w:eastAsia="fr-FR"/>
         </w:rPr>
         <w:t>Other Functionality</w:t>
       </w:r>
-      <w:bookmarkEnd w:id="5"/>
+      <w:bookmarkEnd w:id="4"/>
     </w:p>
     <w:p>
       <w:pPr>
@@ -3182,7 +3181,7 @@
           <w:lang w:val="en-GB" w:eastAsia="fr-FR"/>
         </w:rPr>
       </w:pPr>
-      <w:bookmarkStart w:id="6" w:name="_Toc28243793"/>
+      <w:bookmarkStart w:id="5" w:name="_Toc28243793"/>
       <w:r>
         <w:rPr>
           <w:b/>
@@ -3201,7 +3200,7 @@
         </w:rPr>
         <w:t>Database</w:t>
       </w:r>
-      <w:bookmarkEnd w:id="6"/>
+      <w:bookmarkEnd w:id="5"/>
     </w:p>
     <w:p>
       <w:pPr>
@@ -3488,12 +3487,283 @@
           <w:lang w:val="en-GB" w:eastAsia="fr-FR"/>
         </w:rPr>
       </w:pPr>
+      <w:bookmarkStart w:id="6" w:name="_GoBack"/>
+      <w:bookmarkEnd w:id="6"/>
       <w:r>
         <w:rPr>
           <w:noProof/>
           <w:lang w:val="en-GB" w:eastAsia="fr-FR"/>
         </w:rPr>
         <w:lastRenderedPageBreak/>
+        <w:t xml:space="preserve">It is also possible to open the </w:t>
+      </w:r>
+      <w:r>
+        <w:rPr>
+          <w:noProof/>
+          <w:color w:val="FFC000"/>
+          <w:lang w:val="en-GB" w:eastAsia="fr-FR"/>
+        </w:rPr>
+        <w:t xml:space="preserve">"Format Converter" </w:t>
+      </w:r>
+      <w:r>
+        <w:rPr>
+          <w:noProof/>
+          <w:lang w:val="en-GB" w:eastAsia="fr-FR"/>
+        </w:rPr>
+        <w:t xml:space="preserve">from the </w:t>
+      </w:r>
+      <w:r>
+        <w:rPr>
+          <w:noProof/>
+          <w:color w:val="92D050"/>
+          <w:lang w:val="en-GB" w:eastAsia="fr-FR"/>
+        </w:rPr>
+        <w:t>tools</w:t>
+      </w:r>
+      <w:r>
+        <w:rPr>
+          <w:noProof/>
+          <w:lang w:val="en-GB" w:eastAsia="fr-FR"/>
+        </w:rPr>
+        <w:t xml:space="preserve"> tab: </w:t>
+      </w:r>
+      <w:r>
+        <w:rPr>
+          <w:noProof/>
+          <w:lang w:val="en-GB" w:eastAsia="fr-FR"/>
+        </w:rPr>
+        <w:t xml:space="preserve"> </w:t>
+      </w:r>
+    </w:p>
+    <w:p>
+      <w:pPr>
+        <w:jc w:val="center"/>
+        <w:rPr>
+          <w:noProof/>
+          <w:lang w:eastAsia="fr-FR"/>
+        </w:rPr>
+      </w:pPr>
+      <w:r>
+        <w:rPr>
+          <w:noProof/>
+          <w:lang w:eastAsia="fr-FR"/>
+        </w:rPr>
+        <mc:AlternateContent>
+          <mc:Choice Requires="wps">
+            <w:drawing>
+              <wp:anchor distT="0" distB="0" distL="114300" distR="114300" simplePos="0" relativeHeight="251686912" behindDoc="0" locked="0" layoutInCell="1" allowOverlap="1" wp14:anchorId="2C363F5E" wp14:editId="3829B7B7">
+                <wp:simplePos x="0" y="0"/>
+                <wp:positionH relativeFrom="column">
+                  <wp:posOffset>3246810</wp:posOffset>
+                </wp:positionH>
+                <wp:positionV relativeFrom="paragraph">
+                  <wp:posOffset>146298</wp:posOffset>
+                </wp:positionV>
+                <wp:extent cx="266369" cy="123246"/>
+                <wp:effectExtent l="19050" t="19050" r="19685" b="10160"/>
+                <wp:wrapNone/>
+                <wp:docPr id="37" name="Rectangle 37"/>
+                <wp:cNvGraphicFramePr/>
+                <a:graphic xmlns:a="http://schemas.openxmlformats.org/drawingml/2006/main">
+                  <a:graphicData uri="http://schemas.microsoft.com/office/word/2010/wordprocessingShape">
+                    <wps:wsp>
+                      <wps:cNvSpPr/>
+                      <wps:spPr>
+                        <a:xfrm>
+                          <a:off x="0" y="0"/>
+                          <a:ext cx="266369" cy="123246"/>
+                        </a:xfrm>
+                        <a:prstGeom prst="rect">
+                          <a:avLst/>
+                        </a:prstGeom>
+                        <a:noFill/>
+                        <a:ln w="38100">
+                          <a:solidFill>
+                            <a:srgbClr val="92D050"/>
+                          </a:solidFill>
+                        </a:ln>
+                      </wps:spPr>
+                      <wps:style>
+                        <a:lnRef idx="2">
+                          <a:schemeClr val="accent1">
+                            <a:shade val="50000"/>
+                          </a:schemeClr>
+                        </a:lnRef>
+                        <a:fillRef idx="1">
+                          <a:schemeClr val="accent1"/>
+                        </a:fillRef>
+                        <a:effectRef idx="0">
+                          <a:schemeClr val="accent1"/>
+                        </a:effectRef>
+                        <a:fontRef idx="minor">
+                          <a:schemeClr val="lt1"/>
+                        </a:fontRef>
+                      </wps:style>
+                      <wps:bodyPr rot="0" spcFirstLastPara="0" vertOverflow="overflow" horzOverflow="overflow" vert="horz" wrap="square" lIns="91440" tIns="45720" rIns="91440" bIns="45720" numCol="1" spcCol="0" rtlCol="0" fromWordArt="0" anchor="ctr" anchorCtr="0" forceAA="0" compatLnSpc="1">
+                        <a:prstTxWarp prst="textNoShape">
+                          <a:avLst/>
+                        </a:prstTxWarp>
+                        <a:noAutofit/>
+                      </wps:bodyPr>
+                    </wps:wsp>
+                  </a:graphicData>
+                </a:graphic>
+              </wp:anchor>
+            </w:drawing>
+          </mc:Choice>
+          <mc:Fallback>
+            <w:pict>
+              <v:rect w14:anchorId="419FB353" id="Rectangle 37" o:spid="_x0000_s1026" style="position:absolute;margin-left:255.65pt;margin-top:11.5pt;width:20.95pt;height:9.7pt;z-index:251686912;visibility:visible;mso-wrap-style:square;mso-wrap-distance-left:9pt;mso-wrap-distance-top:0;mso-wrap-distance-right:9pt;mso-wrap-distance-bottom:0;mso-position-horizontal:absolute;mso-position-horizontal-relative:text;mso-position-vertical:absolute;mso-position-vertical-relative:text;v-text-anchor:middle" o:gfxdata="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" filled="f" strokecolor="#92d050" strokeweight="3pt"/>
+            </w:pict>
+          </mc:Fallback>
+        </mc:AlternateContent>
+      </w:r>
+      <w:r>
+        <w:rPr>
+          <w:noProof/>
+          <w:lang w:eastAsia="fr-FR"/>
+        </w:rPr>
+        <mc:AlternateContent>
+          <mc:Choice Requires="wps">
+            <w:drawing>
+              <wp:anchor distT="0" distB="0" distL="114300" distR="114300" simplePos="0" relativeHeight="251685888" behindDoc="0" locked="0" layoutInCell="1" allowOverlap="1" wp14:anchorId="3379B4A8" wp14:editId="5F146E51">
+                <wp:simplePos x="0" y="0"/>
+                <wp:positionH relativeFrom="column">
+                  <wp:posOffset>1998455</wp:posOffset>
+                </wp:positionH>
+                <wp:positionV relativeFrom="paragraph">
+                  <wp:posOffset>261592</wp:posOffset>
+                </wp:positionV>
+                <wp:extent cx="496957" cy="441298"/>
+                <wp:effectExtent l="19050" t="19050" r="17780" b="16510"/>
+                <wp:wrapNone/>
+                <wp:docPr id="36" name="Rectangle 36"/>
+                <wp:cNvGraphicFramePr/>
+                <a:graphic xmlns:a="http://schemas.openxmlformats.org/drawingml/2006/main">
+                  <a:graphicData uri="http://schemas.microsoft.com/office/word/2010/wordprocessingShape">
+                    <wps:wsp>
+                      <wps:cNvSpPr/>
+                      <wps:spPr>
+                        <a:xfrm>
+                          <a:off x="0" y="0"/>
+                          <a:ext cx="496957" cy="441298"/>
+                        </a:xfrm>
+                        <a:prstGeom prst="rect">
+                          <a:avLst/>
+                        </a:prstGeom>
+                        <a:noFill/>
+                        <a:ln w="38100">
+                          <a:solidFill>
+                            <a:srgbClr val="C00000"/>
+                          </a:solidFill>
+                        </a:ln>
+                      </wps:spPr>
+                      <wps:style>
+                        <a:lnRef idx="2">
+                          <a:schemeClr val="accent1">
+                            <a:shade val="50000"/>
+                          </a:schemeClr>
+                        </a:lnRef>
+                        <a:fillRef idx="1">
+                          <a:schemeClr val="accent1"/>
+                        </a:fillRef>
+                        <a:effectRef idx="0">
+                          <a:schemeClr val="accent1"/>
+                        </a:effectRef>
+                        <a:fontRef idx="minor">
+                          <a:schemeClr val="lt1"/>
+                        </a:fontRef>
+                      </wps:style>
+                      <wps:bodyPr rot="0" spcFirstLastPara="0" vertOverflow="overflow" horzOverflow="overflow" vert="horz" wrap="square" lIns="91440" tIns="45720" rIns="91440" bIns="45720" numCol="1" spcCol="0" rtlCol="0" fromWordArt="0" anchor="ctr" anchorCtr="0" forceAA="0" compatLnSpc="1">
+                        <a:prstTxWarp prst="textNoShape">
+                          <a:avLst/>
+                        </a:prstTxWarp>
+                        <a:noAutofit/>
+                      </wps:bodyPr>
+                    </wps:wsp>
+                  </a:graphicData>
+                </a:graphic>
+              </wp:anchor>
+            </w:drawing>
+          </mc:Choice>
+          <mc:Fallback>
+            <w:pict>
+              <v:rect w14:anchorId="271818BA" id="Rectangle 36" o:spid="_x0000_s1026" style="position:absolute;margin-left:157.35pt;margin-top:20.6pt;width:39.15pt;height:34.75pt;z-index:251685888;visibility:visible;mso-wrap-style:square;mso-wrap-distance-left:9pt;mso-wrap-distance-top:0;mso-wrap-distance-right:9pt;mso-wrap-distance-bottom:0;mso-position-horizontal:absolute;mso-position-horizontal-relative:text;mso-position-vertical:absolute;mso-position-vertical-relative:text;v-text-anchor:middle" o:gfxdata="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" filled="f" strokecolor="#c00000" strokeweight="3pt"/>
+            </w:pict>
+          </mc:Fallback>
+        </mc:AlternateContent>
+      </w:r>
+      <w:r>
+        <w:rPr>
+          <w:noProof/>
+          <w:lang w:eastAsia="fr-FR"/>
+        </w:rPr>
+        <w:drawing>
+          <wp:inline distT="0" distB="0" distL="0" distR="0" wp14:anchorId="2DD8F8BC" wp14:editId="77CB1FEE">
+            <wp:extent cx="1790700" cy="733425"/>
+            <wp:effectExtent l="0" t="0" r="0" b="9525"/>
+            <wp:docPr id="34" name="Image 34"/>
+            <wp:cNvGraphicFramePr>
+              <a:graphicFrameLocks xmlns:a="http://schemas.openxmlformats.org/drawingml/2006/main" noChangeAspect="1"/>
+            </wp:cNvGraphicFramePr>
+            <a:graphic xmlns:a="http://schemas.openxmlformats.org/drawingml/2006/main">
+              <a:graphicData uri="http://schemas.openxmlformats.org/drawingml/2006/picture">
+                <pic:pic xmlns:pic="http://schemas.openxmlformats.org/drawingml/2006/picture">
+                  <pic:nvPicPr>
+                    <pic:cNvPr id="1" name=""/>
+                    <pic:cNvPicPr/>
+                  </pic:nvPicPr>
+                  <pic:blipFill rotWithShape="1">
+                    <a:blip r:embed="rId23"/>
+                    <a:srcRect r="68915" b="82350"/>
+                    <a:stretch/>
+                  </pic:blipFill>
+                  <pic:spPr bwMode="auto">
+                    <a:xfrm>
+                      <a:off x="0" y="0"/>
+                      <a:ext cx="1790700" cy="733425"/>
+                    </a:xfrm>
+                    <a:prstGeom prst="rect">
+                      <a:avLst/>
+                    </a:prstGeom>
+                    <a:ln>
+                      <a:noFill/>
+                    </a:ln>
+                    <a:extLst>
+                      <a:ext uri="{53640926-AAD7-44D8-BBD7-CCE9431645EC}">
+                        <a14:shadowObscured xmlns:a14="http://schemas.microsoft.com/office/drawing/2010/main"/>
+                      </a:ext>
+                    </a:extLst>
+                  </pic:spPr>
+                </pic:pic>
+              </a:graphicData>
+            </a:graphic>
+          </wp:inline>
+        </w:drawing>
+      </w:r>
+    </w:p>
+    <w:p>
+      <w:pPr>
+        <w:jc w:val="center"/>
+        <w:rPr>
+          <w:noProof/>
+          <w:lang w:eastAsia="fr-FR"/>
+        </w:rPr>
+      </w:pPr>
+    </w:p>
+    <w:p>
+      <w:pPr>
+        <w:jc w:val="center"/>
+        <w:rPr>
+          <w:noProof/>
+          <w:lang w:val="en-GB" w:eastAsia="fr-FR"/>
+        </w:rPr>
+      </w:pPr>
+      <w:r>
+        <w:rPr>
+          <w:noProof/>
+          <w:lang w:val="en-GB" w:eastAsia="fr-FR"/>
+        </w:rPr>
         <w:t xml:space="preserve">Once the software is open, in the tab </w:t>
       </w:r>
       <w:r>
@@ -3715,7 +3985,7 @@
                     <pic:cNvPicPr/>
                   </pic:nvPicPr>
                   <pic:blipFill>
-                    <a:blip r:embed="rId23"/>
+                    <a:blip r:embed="rId24"/>
                     <a:stretch>
                       <a:fillRect/>
                     </a:stretch>
@@ -3750,25 +4020,193 @@
         <w:jc w:val="center"/>
         <w:rPr>
           <w:noProof/>
-          <w:lang w:val="en-GB" w:eastAsia="fr-FR"/>
-        </w:rPr>
-      </w:pPr>
-      <w:r>
-        <w:rPr>
-          <w:noProof/>
-          <w:lang w:val="en-GB" w:eastAsia="fr-FR"/>
-        </w:rPr>
-        <w:t>All you have to do is link it in busmaster:</w:t>
-      </w:r>
-    </w:p>
-    <w:p>
-      <w:pPr>
-        <w:jc w:val="center"/>
-        <w:rPr>
-          <w:noProof/>
-          <w:lang w:val="en-GB" w:eastAsia="fr-FR"/>
-        </w:rPr>
-      </w:pPr>
+          <w:lang w:eastAsia="fr-FR"/>
+        </w:rPr>
+      </w:pPr>
+    </w:p>
+    <w:p>
+      <w:pPr>
+        <w:jc w:val="center"/>
+        <w:rPr>
+          <w:noProof/>
+          <w:lang w:val="en-GB" w:eastAsia="fr-FR"/>
+        </w:rPr>
+      </w:pPr>
+      <w:r>
+        <w:rPr>
+          <w:noProof/>
+          <w:lang w:eastAsia="fr-FR"/>
+        </w:rPr>
+        <w:drawing>
+          <wp:anchor distT="0" distB="0" distL="114300" distR="114300" simplePos="0" relativeHeight="251681792" behindDoc="1" locked="0" layoutInCell="1" allowOverlap="1" wp14:anchorId="0821CF91" wp14:editId="14249803">
+            <wp:simplePos x="0" y="0"/>
+            <wp:positionH relativeFrom="column">
+              <wp:posOffset>1250315</wp:posOffset>
+            </wp:positionH>
+            <wp:positionV relativeFrom="paragraph">
+              <wp:posOffset>285750</wp:posOffset>
+            </wp:positionV>
+            <wp:extent cx="3145155" cy="1390650"/>
+            <wp:effectExtent l="0" t="0" r="0" b="0"/>
+            <wp:wrapNone/>
+            <wp:docPr id="32" name="Image 32"/>
+            <wp:cNvGraphicFramePr>
+              <a:graphicFrameLocks xmlns:a="http://schemas.openxmlformats.org/drawingml/2006/main" noChangeAspect="1"/>
+            </wp:cNvGraphicFramePr>
+            <a:graphic xmlns:a="http://schemas.openxmlformats.org/drawingml/2006/main">
+              <a:graphicData uri="http://schemas.openxmlformats.org/drawingml/2006/picture">
+                <pic:pic xmlns:pic="http://schemas.openxmlformats.org/drawingml/2006/picture">
+                  <pic:nvPicPr>
+                    <pic:cNvPr id="1" name=""/>
+                    <pic:cNvPicPr/>
+                  </pic:nvPicPr>
+                  <pic:blipFill rotWithShape="1">
+                    <a:blip r:embed="rId25">
+                      <a:extLst>
+                        <a:ext uri="{28A0092B-C50C-407E-A947-70E740481C1C}">
+                          <a14:useLocalDpi xmlns:a14="http://schemas.microsoft.com/office/drawing/2010/main" val="0"/>
+                        </a:ext>
+                      </a:extLst>
+                    </a:blip>
+                    <a:srcRect l="-1" r="45386" b="66514"/>
+                    <a:stretch/>
+                  </pic:blipFill>
+                  <pic:spPr bwMode="auto">
+                    <a:xfrm>
+                      <a:off x="0" y="0"/>
+                      <a:ext cx="3145155" cy="1390650"/>
+                    </a:xfrm>
+                    <a:prstGeom prst="rect">
+                      <a:avLst/>
+                    </a:prstGeom>
+                    <a:ln>
+                      <a:noFill/>
+                    </a:ln>
+                    <a:extLst>
+                      <a:ext uri="{53640926-AAD7-44D8-BBD7-CCE9431645EC}">
+                        <a14:shadowObscured xmlns:a14="http://schemas.microsoft.com/office/drawing/2010/main"/>
+                      </a:ext>
+                    </a:extLst>
+                  </pic:spPr>
+                </pic:pic>
+              </a:graphicData>
+            </a:graphic>
+            <wp14:sizeRelH relativeFrom="page">
+              <wp14:pctWidth>0</wp14:pctWidth>
+            </wp14:sizeRelH>
+            <wp14:sizeRelV relativeFrom="page">
+              <wp14:pctHeight>0</wp14:pctHeight>
+            </wp14:sizeRelV>
+          </wp:anchor>
+        </w:drawing>
+      </w:r>
+      <w:r>
+        <w:rPr>
+          <w:noProof/>
+          <w:lang w:val="en-GB" w:eastAsia="fr-FR"/>
+        </w:rPr>
+        <w:t>All you have to do is</w:t>
+      </w:r>
+      <w:r>
+        <w:rPr>
+          <w:noProof/>
+          <w:color w:val="FFC000"/>
+          <w:lang w:val="en-GB" w:eastAsia="fr-FR"/>
+        </w:rPr>
+        <w:t xml:space="preserve"> associate </w:t>
+      </w:r>
+      <w:r>
+        <w:rPr>
+          <w:noProof/>
+          <w:lang w:val="en-GB" w:eastAsia="fr-FR"/>
+        </w:rPr>
+        <w:t xml:space="preserve">and </w:t>
+      </w:r>
+      <w:r>
+        <w:rPr>
+          <w:noProof/>
+          <w:color w:val="7030A0"/>
+          <w:lang w:val="en-GB" w:eastAsia="fr-FR"/>
+        </w:rPr>
+        <w:t>interpre</w:t>
+      </w:r>
+      <w:r>
+        <w:rPr>
+          <w:noProof/>
+          <w:lang w:val="en-GB" w:eastAsia="fr-FR"/>
+        </w:rPr>
+        <w:t>t it in busmaster:</w:t>
+      </w:r>
+    </w:p>
+    <w:p>
+      <w:pPr>
+        <w:jc w:val="center"/>
+        <w:rPr>
+          <w:noProof/>
+          <w:lang w:val="en-GB" w:eastAsia="fr-FR"/>
+        </w:rPr>
+      </w:pPr>
+      <w:r>
+        <w:rPr>
+          <w:noProof/>
+          <w:lang w:eastAsia="fr-FR"/>
+        </w:rPr>
+        <w:drawing>
+          <wp:anchor distT="0" distB="0" distL="114300" distR="114300" simplePos="0" relativeHeight="251682816" behindDoc="0" locked="0" layoutInCell="1" allowOverlap="1" wp14:anchorId="5AE8769E" wp14:editId="231B68D6">
+            <wp:simplePos x="0" y="0"/>
+            <wp:positionH relativeFrom="column">
+              <wp:posOffset>3544263</wp:posOffset>
+            </wp:positionH>
+            <wp:positionV relativeFrom="paragraph">
+              <wp:posOffset>257175</wp:posOffset>
+            </wp:positionV>
+            <wp:extent cx="647700" cy="1240155"/>
+            <wp:effectExtent l="0" t="0" r="0" b="0"/>
+            <wp:wrapNone/>
+            <wp:docPr id="38" name="Image 38"/>
+            <wp:cNvGraphicFramePr>
+              <a:graphicFrameLocks xmlns:a="http://schemas.openxmlformats.org/drawingml/2006/main" noChangeAspect="1"/>
+            </wp:cNvGraphicFramePr>
+            <a:graphic xmlns:a="http://schemas.openxmlformats.org/drawingml/2006/main">
+              <a:graphicData uri="http://schemas.openxmlformats.org/drawingml/2006/picture">
+                <pic:pic xmlns:pic="http://schemas.openxmlformats.org/drawingml/2006/picture">
+                  <pic:nvPicPr>
+                    <pic:cNvPr id="1" name=""/>
+                    <pic:cNvPicPr/>
+                  </pic:nvPicPr>
+                  <pic:blipFill>
+                    <a:blip r:embed="rId26">
+                      <a:extLst>
+                        <a:ext uri="{28A0092B-C50C-407E-A947-70E740481C1C}">
+                          <a14:useLocalDpi xmlns:a14="http://schemas.microsoft.com/office/drawing/2010/main" val="0"/>
+                        </a:ext>
+                      </a:extLst>
+                    </a:blip>
+                    <a:stretch>
+                      <a:fillRect/>
+                    </a:stretch>
+                  </pic:blipFill>
+                  <pic:spPr>
+                    <a:xfrm>
+                      <a:off x="0" y="0"/>
+                      <a:ext cx="647700" cy="1240155"/>
+                    </a:xfrm>
+                    <a:prstGeom prst="rect">
+                      <a:avLst/>
+                    </a:prstGeom>
+                  </pic:spPr>
+                </pic:pic>
+              </a:graphicData>
+            </a:graphic>
+            <wp14:sizeRelH relativeFrom="page">
+              <wp14:pctWidth>0</wp14:pctWidth>
+            </wp14:sizeRelH>
+            <wp14:sizeRelV relativeFrom="page">
+              <wp14:pctHeight>0</wp14:pctHeight>
+            </wp14:sizeRelV>
+          </wp:anchor>
+        </w:drawing>
+      </w:r>
       <w:r>
         <w:rPr>
           <w:noProof/>
@@ -3777,13 +4215,88 @@
         <mc:AlternateContent>
           <mc:Choice Requires="wps">
             <w:drawing>
-              <wp:anchor distT="0" distB="0" distL="114300" distR="114300" simplePos="0" relativeHeight="251674624" behindDoc="0" locked="0" layoutInCell="1" allowOverlap="1">
+              <wp:anchor distT="0" distB="0" distL="114300" distR="114300" simplePos="0" relativeHeight="251683840" behindDoc="0" locked="0" layoutInCell="1" allowOverlap="1" wp14:anchorId="6D91A09F" wp14:editId="06CBED86">
                 <wp:simplePos x="0" y="0"/>
                 <wp:positionH relativeFrom="column">
-                  <wp:posOffset>1462405</wp:posOffset>
+                  <wp:posOffset>3589975</wp:posOffset>
                 </wp:positionH>
                 <wp:positionV relativeFrom="paragraph">
-                  <wp:posOffset>278130</wp:posOffset>
+                  <wp:posOffset>1323166</wp:posOffset>
+                </wp:positionV>
+                <wp:extent cx="559165" cy="124990"/>
+                <wp:effectExtent l="19050" t="19050" r="12700" b="27940"/>
+                <wp:wrapNone/>
+                <wp:docPr id="39" name="Rectangle 39"/>
+                <wp:cNvGraphicFramePr/>
+                <a:graphic xmlns:a="http://schemas.openxmlformats.org/drawingml/2006/main">
+                  <a:graphicData uri="http://schemas.microsoft.com/office/word/2010/wordprocessingShape">
+                    <wps:wsp>
+                      <wps:cNvSpPr/>
+                      <wps:spPr>
+                        <a:xfrm>
+                          <a:off x="0" y="0"/>
+                          <a:ext cx="559165" cy="124990"/>
+                        </a:xfrm>
+                        <a:prstGeom prst="rect">
+                          <a:avLst/>
+                        </a:prstGeom>
+                        <a:noFill/>
+                        <a:ln w="38100">
+                          <a:solidFill>
+                            <a:srgbClr val="7030A0"/>
+                          </a:solidFill>
+                        </a:ln>
+                      </wps:spPr>
+                      <wps:style>
+                        <a:lnRef idx="2">
+                          <a:schemeClr val="accent1">
+                            <a:shade val="50000"/>
+                          </a:schemeClr>
+                        </a:lnRef>
+                        <a:fillRef idx="1">
+                          <a:schemeClr val="accent1"/>
+                        </a:fillRef>
+                        <a:effectRef idx="0">
+                          <a:schemeClr val="accent1"/>
+                        </a:effectRef>
+                        <a:fontRef idx="minor">
+                          <a:schemeClr val="lt1"/>
+                        </a:fontRef>
+                      </wps:style>
+                      <wps:bodyPr rot="0" spcFirstLastPara="0" vertOverflow="overflow" horzOverflow="overflow" vert="horz" wrap="square" lIns="91440" tIns="45720" rIns="91440" bIns="45720" numCol="1" spcCol="0" rtlCol="0" fromWordArt="0" anchor="ctr" anchorCtr="0" forceAA="0" compatLnSpc="1">
+                        <a:prstTxWarp prst="textNoShape">
+                          <a:avLst/>
+                        </a:prstTxWarp>
+                        <a:noAutofit/>
+                      </wps:bodyPr>
+                    </wps:wsp>
+                  </a:graphicData>
+                </a:graphic>
+              </wp:anchor>
+            </w:drawing>
+          </mc:Choice>
+          <mc:Fallback>
+            <w:pict>
+              <v:rect w14:anchorId="397959AA" id="Rectangle 39" o:spid="_x0000_s1026" style="position:absolute;margin-left:282.7pt;margin-top:104.2pt;width:44.05pt;height:9.85pt;z-index:251683840;visibility:visible;mso-wrap-style:square;mso-wrap-distance-left:9pt;mso-wrap-distance-top:0;mso-wrap-distance-right:9pt;mso-wrap-distance-bottom:0;mso-position-horizontal:absolute;mso-position-horizontal-relative:text;mso-position-vertical:absolute;mso-position-vertical-relative:text;v-text-anchor:middle" o:gfxdata="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" filled="f" strokecolor="#7030a0" strokeweight="3pt"/>
+            </w:pict>
+          </mc:Fallback>
+        </mc:AlternateContent>
+      </w:r>
+      <w:r>
+        <w:rPr>
+          <w:noProof/>
+          <w:lang w:eastAsia="fr-FR"/>
+        </w:rPr>
+        <mc:AlternateContent>
+          <mc:Choice Requires="wps">
+            <w:drawing>
+              <wp:anchor distT="0" distB="0" distL="114300" distR="114300" simplePos="0" relativeHeight="251680768" behindDoc="0" locked="0" layoutInCell="1" allowOverlap="1" wp14:anchorId="5863E799" wp14:editId="0BB8C216">
+                <wp:simplePos x="0" y="0"/>
+                <wp:positionH relativeFrom="column">
+                  <wp:posOffset>2718334</wp:posOffset>
+                </wp:positionH>
+                <wp:positionV relativeFrom="paragraph">
+                  <wp:posOffset>127804</wp:posOffset>
                 </wp:positionV>
                 <wp:extent cx="0" cy="333375"/>
                 <wp:effectExtent l="114300" t="0" r="76200" b="47625"/>
@@ -3832,26 +4345,17 @@
           </mc:Choice>
           <mc:Fallback>
             <w:pict>
-              <v:shapetype w14:anchorId="1C9284CC" id="_x0000_t32" coordsize="21600,21600" o:spt="32" o:oned="t" path="m,l21600,21600e" filled="f">
+              <v:shapetype w14:anchorId="6D48B5EB" id="_x0000_t32" coordsize="21600,21600" o:spt="32" o:oned="t" path="m,l21600,21600e" filled="f">
                 <v:path arrowok="t" fillok="f" o:connecttype="none"/>
                 <o:lock v:ext="edit" shapetype="t"/>
               </v:shapetype>
-              <v:shape id="Connecteur droit avec flèche 35" o:spid="_x0000_s1026" type="#_x0000_t32" style="position:absolute;margin-left:115.15pt;margin-top:21.9pt;width:0;height:26.25pt;z-index:251674624;visibility:visible;mso-wrap-style:square;mso-wrap-distance-left:9pt;mso-wrap-distance-top:0;mso-wrap-distance-right:9pt;mso-wrap-distance-bottom:0;mso-position-horizontal:absolute;mso-position-horizontal-relative:text;mso-position-vertical:absolute;mso-position-vertical-relative:text" o:gfxdata="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" strokecolor="#c00000" strokeweight="4.5pt">
+              <v:shape id="Connecteur droit avec flèche 35" o:spid="_x0000_s1026" type="#_x0000_t32" style="position:absolute;margin-left:214.05pt;margin-top:10.05pt;width:0;height:26.25pt;z-index:251680768;visibility:visible;mso-wrap-style:square;mso-wrap-distance-left:9pt;mso-wrap-distance-top:0;mso-wrap-distance-right:9pt;mso-wrap-distance-bottom:0;mso-position-horizontal:absolute;mso-position-horizontal-relative:text;mso-position-vertical:absolute;mso-position-vertical-relative:text" o:gfxdata="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" strokecolor="#c00000" strokeweight="4.5pt">
                 <v:stroke endarrow="block" joinstyle="miter"/>
               </v:shape>
             </w:pict>
           </mc:Fallback>
         </mc:AlternateContent>
       </w:r>
-    </w:p>
-    <w:p>
-      <w:pPr>
-        <w:jc w:val="center"/>
-        <w:rPr>
-          <w:noProof/>
-          <w:lang w:eastAsia="fr-FR"/>
-        </w:rPr>
-      </w:pPr>
       <w:r>
         <w:rPr>
           <w:noProof/>
@@ -3860,13 +4364,13 @@
         <mc:AlternateContent>
           <mc:Choice Requires="wps">
             <w:drawing>
-              <wp:anchor distT="0" distB="0" distL="114300" distR="114300" simplePos="0" relativeHeight="251673600" behindDoc="0" locked="0" layoutInCell="1" allowOverlap="1">
+              <wp:anchor distT="0" distB="0" distL="114300" distR="114300" simplePos="0" relativeHeight="251679744" behindDoc="0" locked="0" layoutInCell="1" allowOverlap="1" wp14:anchorId="49FA6FE0" wp14:editId="27A2D2D2">
                 <wp:simplePos x="0" y="0"/>
                 <wp:positionH relativeFrom="column">
-                  <wp:posOffset>1348105</wp:posOffset>
+                  <wp:posOffset>2601454</wp:posOffset>
                 </wp:positionH>
                 <wp:positionV relativeFrom="paragraph">
-                  <wp:posOffset>611505</wp:posOffset>
+                  <wp:posOffset>617362</wp:posOffset>
                 </wp:positionV>
                 <wp:extent cx="457200" cy="123825"/>
                 <wp:effectExtent l="19050" t="19050" r="19050" b="28575"/>
@@ -3922,7 +4426,7 @@
           </mc:Choice>
           <mc:Fallback>
             <w:pict>
-              <v:rect w14:anchorId="11F436EC" id="Rectangle 33" o:spid="_x0000_s1026" style="position:absolute;margin-left:106.15pt;margin-top:48.15pt;width:36pt;height:9.75pt;z-index:251673600;visibility:visible;mso-wrap-style:square;mso-wrap-distance-left:9pt;mso-wrap-distance-top:0;mso-wrap-distance-right:9pt;mso-wrap-distance-bottom:0;mso-position-horizontal:absolute;mso-position-horizontal-relative:text;mso-position-vertical:absolute;mso-position-vertical-relative:text;v-text-anchor:middle" o:gfxdata="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" filled="f" strokecolor="#ffc000" strokeweight="3pt"/>
+              <v:rect w14:anchorId="725AED7F" id="Rectangle 33" o:spid="_x0000_s1026" style="position:absolute;margin-left:204.85pt;margin-top:48.6pt;width:36pt;height:9.75pt;z-index:251679744;visibility:visible;mso-wrap-style:square;mso-wrap-distance-left:9pt;mso-wrap-distance-top:0;mso-wrap-distance-right:9pt;mso-wrap-distance-bottom:0;mso-position-horizontal:absolute;mso-position-horizontal-relative:text;mso-position-vertical:absolute;mso-position-vertical-relative:text;v-text-anchor:middle" o:gfxdata="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" filled="f" strokecolor="#ffc000" strokeweight="3pt"/>
             </w:pict>
           </mc:Fallback>
         </mc:AlternateContent>
@@ -3930,51 +4434,19 @@
       <w:r>
         <w:rPr>
           <w:noProof/>
-          <w:lang w:eastAsia="fr-FR"/>
-        </w:rPr>
-        <w:drawing>
-          <wp:inline distT="0" distB="0" distL="0" distR="0" wp14:anchorId="2382BCA8" wp14:editId="27D11F56">
-            <wp:extent cx="5760720" cy="1390650"/>
-            <wp:effectExtent l="0" t="0" r="0" b="0"/>
-            <wp:docPr id="32" name="Image 32"/>
-            <wp:cNvGraphicFramePr>
-              <a:graphicFrameLocks xmlns:a="http://schemas.openxmlformats.org/drawingml/2006/main" noChangeAspect="1"/>
-            </wp:cNvGraphicFramePr>
-            <a:graphic xmlns:a="http://schemas.openxmlformats.org/drawingml/2006/main">
-              <a:graphicData uri="http://schemas.openxmlformats.org/drawingml/2006/picture">
-                <pic:pic xmlns:pic="http://schemas.openxmlformats.org/drawingml/2006/picture">
-                  <pic:nvPicPr>
-                    <pic:cNvPr id="1" name=""/>
-                    <pic:cNvPicPr/>
-                  </pic:nvPicPr>
-                  <pic:blipFill rotWithShape="1">
-                    <a:blip r:embed="rId24"/>
-                    <a:srcRect b="66514"/>
-                    <a:stretch/>
-                  </pic:blipFill>
-                  <pic:spPr bwMode="auto">
-                    <a:xfrm>
-                      <a:off x="0" y="0"/>
-                      <a:ext cx="5760720" cy="1390650"/>
-                    </a:xfrm>
-                    <a:prstGeom prst="rect">
-                      <a:avLst/>
-                    </a:prstGeom>
-                    <a:ln>
-                      <a:noFill/>
-                    </a:ln>
-                    <a:extLst>
-                      <a:ext uri="{53640926-AAD7-44D8-BBD7-CCE9431645EC}">
-                        <a14:shadowObscured xmlns:a14="http://schemas.microsoft.com/office/drawing/2010/main"/>
-                      </a:ext>
-                    </a:extLst>
-                  </pic:spPr>
-                </pic:pic>
-              </a:graphicData>
-            </a:graphic>
-          </wp:inline>
-        </w:drawing>
-      </w:r>
+          <w:lang w:val="en-GB" w:eastAsia="fr-FR"/>
+        </w:rPr>
+        <w:t xml:space="preserve"> </w:t>
+      </w:r>
+    </w:p>
+    <w:p>
+      <w:pPr>
+        <w:jc w:val="center"/>
+        <w:rPr>
+          <w:noProof/>
+          <w:lang w:val="en-GB" w:eastAsia="fr-FR"/>
+        </w:rPr>
+      </w:pPr>
     </w:p>
     <w:sectPr>
       <w:pgSz w:w="11906" w:h="16838"/>
@@ -4891,7 +5363,7 @@
 </file>
 
 <file path=customXml/itemProps1.xml><?xml version="1.0" encoding="utf-8"?>
-<ds:datastoreItem xmlns:ds="http://schemas.openxmlformats.org/officeDocument/2006/customXml" ds:itemID="{CAB6CD0A-39C7-43B3-AFDF-525A1CA392C6}">
+<ds:datastoreItem xmlns:ds="http://schemas.openxmlformats.org/officeDocument/2006/customXml" ds:itemID="{FE461358-33D2-4C4F-AF54-984BDADDB7D1}">
   <ds:schemaRefs>
     <ds:schemaRef ds:uri="http://schemas.openxmlformats.org/officeDocument/2006/bibliography"/>
   </ds:schemaRefs>

</xml_diff>

<commit_message>
update doc, release file and minor change
</commit_message>
<xml_diff>
--- a/Busmaster-EN.docx
+++ b/Busmaster-EN.docx
@@ -143,7 +143,16 @@
               <w:color w:val="000000" w:themeColor="text1"/>
               <w:lang w:val="en-GB"/>
             </w:rPr>
-            <w:t>Table of Contents</w:t>
+            <w:t>Table of Co</w:t>
+          </w:r>
+          <w:bookmarkStart w:id="0" w:name="_GoBack"/>
+          <w:bookmarkEnd w:id="0"/>
+          <w:r>
+            <w:rPr>
+              <w:color w:val="000000" w:themeColor="text1"/>
+              <w:lang w:val="en-GB"/>
+            </w:rPr>
+            <w:t>ntents</w:t>
           </w:r>
         </w:p>
         <w:p>
@@ -179,7 +188,7 @@
             </w:rPr>
             <w:fldChar w:fldCharType="separate"/>
           </w:r>
-          <w:hyperlink w:anchor="_Toc28243788" w:history="1">
+          <w:hyperlink w:anchor="_Toc33430483" w:history="1">
             <w:r>
               <w:rPr>
                 <w:rStyle w:val="Lienhypertexte"/>
@@ -208,7 +217,7 @@
                 <w:noProof/>
                 <w:webHidden/>
               </w:rPr>
-              <w:instrText xml:space="preserve"> PAGEREF _Toc28243788 \h </w:instrText>
+              <w:instrText xml:space="preserve"> PAGEREF _Toc33430483 \h </w:instrText>
             </w:r>
             <w:r>
               <w:rPr>
@@ -251,7 +260,7 @@
               <w:lang w:eastAsia="fr-FR"/>
             </w:rPr>
           </w:pPr>
-          <w:hyperlink w:anchor="_Toc28243789" w:history="1">
+          <w:hyperlink w:anchor="_Toc33430484" w:history="1">
             <w:r>
               <w:rPr>
                 <w:rStyle w:val="Lienhypertexte"/>
@@ -280,7 +289,7 @@
                 <w:noProof/>
                 <w:webHidden/>
               </w:rPr>
-              <w:instrText xml:space="preserve"> PAGEREF _Toc28243789 \h </w:instrText>
+              <w:instrText xml:space="preserve"> PAGEREF _Toc33430484 \h </w:instrText>
             </w:r>
             <w:r>
               <w:rPr>
@@ -323,7 +332,7 @@
               <w:lang w:eastAsia="fr-FR"/>
             </w:rPr>
           </w:pPr>
-          <w:hyperlink w:anchor="_Toc28243790" w:history="1">
+          <w:hyperlink w:anchor="_Toc33430485" w:history="1">
             <w:r>
               <w:rPr>
                 <w:rStyle w:val="Lienhypertexte"/>
@@ -352,7 +361,7 @@
                 <w:noProof/>
                 <w:webHidden/>
               </w:rPr>
-              <w:instrText xml:space="preserve"> PAGEREF _Toc28243790 \h </w:instrText>
+              <w:instrText xml:space="preserve"> PAGEREF _Toc33430485 \h </w:instrText>
             </w:r>
             <w:r>
               <w:rPr>
@@ -395,7 +404,7 @@
               <w:lang w:eastAsia="fr-FR"/>
             </w:rPr>
           </w:pPr>
-          <w:hyperlink w:anchor="_Toc28243791" w:history="1">
+          <w:hyperlink w:anchor="_Toc33430486" w:history="1">
             <w:r>
               <w:rPr>
                 <w:rStyle w:val="Lienhypertexte"/>
@@ -424,7 +433,7 @@
                 <w:noProof/>
                 <w:webHidden/>
               </w:rPr>
-              <w:instrText xml:space="preserve"> PAGEREF _Toc28243791 \h </w:instrText>
+              <w:instrText xml:space="preserve"> PAGEREF _Toc33430486 \h </w:instrText>
             </w:r>
             <w:r>
               <w:rPr>
@@ -467,13 +476,13 @@
               <w:lang w:eastAsia="fr-FR"/>
             </w:rPr>
           </w:pPr>
-          <w:hyperlink w:anchor="_Toc28243792" w:history="1">
+          <w:hyperlink w:anchor="_Toc33430487" w:history="1">
             <w:r>
               <w:rPr>
                 <w:rStyle w:val="Lienhypertexte"/>
                 <w:b/>
                 <w:noProof/>
-                <w:lang w:eastAsia="fr-FR"/>
+                <w:lang w:val="en-GB" w:eastAsia="fr-FR"/>
               </w:rPr>
               <w:t>5 – Other Functionality</w:t>
             </w:r>
@@ -496,7 +505,7 @@
                 <w:noProof/>
                 <w:webHidden/>
               </w:rPr>
-              <w:instrText xml:space="preserve"> PAGEREF _Toc28243792 \h </w:instrText>
+              <w:instrText xml:space="preserve"> PAGEREF _Toc33430487 \h </w:instrText>
             </w:r>
             <w:r>
               <w:rPr>
@@ -539,7 +548,7 @@
               <w:lang w:eastAsia="fr-FR"/>
             </w:rPr>
           </w:pPr>
-          <w:hyperlink w:anchor="_Toc28243793" w:history="1">
+          <w:hyperlink w:anchor="_Toc33430488" w:history="1">
             <w:r>
               <w:rPr>
                 <w:rStyle w:val="Lienhypertexte"/>
@@ -577,7 +586,7 @@
                 <w:noProof/>
                 <w:webHidden/>
               </w:rPr>
-              <w:instrText xml:space="preserve"> PAGEREF _Toc28243793 \h </w:instrText>
+              <w:instrText xml:space="preserve"> PAGEREF _Toc33430488 \h </w:instrText>
             </w:r>
             <w:r>
               <w:rPr>
@@ -609,6 +618,150 @@
           </w:hyperlink>
         </w:p>
         <w:p>
+          <w:pPr>
+            <w:pStyle w:val="TM1"/>
+            <w:tabs>
+              <w:tab w:val="right" w:leader="dot" w:pos="9062"/>
+            </w:tabs>
+            <w:rPr>
+              <w:rFonts w:eastAsiaTheme="minorEastAsia"/>
+              <w:noProof/>
+              <w:lang w:eastAsia="fr-FR"/>
+            </w:rPr>
+          </w:pPr>
+          <w:hyperlink w:anchor="_Toc33430489" w:history="1">
+            <w:r>
+              <w:rPr>
+                <w:rStyle w:val="Lienhypertexte"/>
+                <w:b/>
+                <w:noProof/>
+                <w:lang w:val="en-GB" w:eastAsia="fr-FR"/>
+              </w:rPr>
+              <w:t>7 – Log and replay</w:t>
+            </w:r>
+            <w:r>
+              <w:rPr>
+                <w:noProof/>
+                <w:webHidden/>
+              </w:rPr>
+              <w:tab/>
+            </w:r>
+            <w:r>
+              <w:rPr>
+                <w:noProof/>
+                <w:webHidden/>
+              </w:rPr>
+              <w:fldChar w:fldCharType="begin"/>
+            </w:r>
+            <w:r>
+              <w:rPr>
+                <w:noProof/>
+                <w:webHidden/>
+              </w:rPr>
+              <w:instrText xml:space="preserve"> PAGEREF _Toc33430489 \h </w:instrText>
+            </w:r>
+            <w:r>
+              <w:rPr>
+                <w:noProof/>
+                <w:webHidden/>
+              </w:rPr>
+            </w:r>
+            <w:r>
+              <w:rPr>
+                <w:noProof/>
+                <w:webHidden/>
+              </w:rPr>
+              <w:fldChar w:fldCharType="separate"/>
+            </w:r>
+            <w:r>
+              <w:rPr>
+                <w:noProof/>
+                <w:webHidden/>
+              </w:rPr>
+              <w:t>11</w:t>
+            </w:r>
+            <w:r>
+              <w:rPr>
+                <w:noProof/>
+                <w:webHidden/>
+              </w:rPr>
+              <w:fldChar w:fldCharType="end"/>
+            </w:r>
+          </w:hyperlink>
+        </w:p>
+        <w:p>
+          <w:pPr>
+            <w:pStyle w:val="TM1"/>
+            <w:tabs>
+              <w:tab w:val="right" w:leader="dot" w:pos="9062"/>
+            </w:tabs>
+            <w:rPr>
+              <w:rFonts w:eastAsiaTheme="minorEastAsia"/>
+              <w:noProof/>
+              <w:lang w:eastAsia="fr-FR"/>
+            </w:rPr>
+          </w:pPr>
+          <w:hyperlink w:anchor="_Toc33430490" w:history="1">
+            <w:r>
+              <w:rPr>
+                <w:rStyle w:val="Lienhypertexte"/>
+                <w:b/>
+                <w:noProof/>
+                <w:lang w:val="en-GB" w:eastAsia="fr-FR"/>
+              </w:rPr>
+              <w:t>8 – Graph</w:t>
+            </w:r>
+            <w:r>
+              <w:rPr>
+                <w:noProof/>
+                <w:webHidden/>
+              </w:rPr>
+              <w:tab/>
+            </w:r>
+            <w:r>
+              <w:rPr>
+                <w:noProof/>
+                <w:webHidden/>
+              </w:rPr>
+              <w:fldChar w:fldCharType="begin"/>
+            </w:r>
+            <w:r>
+              <w:rPr>
+                <w:noProof/>
+                <w:webHidden/>
+              </w:rPr>
+              <w:instrText xml:space="preserve"> PAGEREF _Toc33430490 \h </w:instrText>
+            </w:r>
+            <w:r>
+              <w:rPr>
+                <w:noProof/>
+                <w:webHidden/>
+              </w:rPr>
+            </w:r>
+            <w:r>
+              <w:rPr>
+                <w:noProof/>
+                <w:webHidden/>
+              </w:rPr>
+              <w:fldChar w:fldCharType="separate"/>
+            </w:r>
+            <w:r>
+              <w:rPr>
+                <w:noProof/>
+                <w:webHidden/>
+              </w:rPr>
+              <w:t>13</w:t>
+            </w:r>
+            <w:r>
+              <w:rPr>
+                <w:noProof/>
+                <w:webHidden/>
+              </w:rPr>
+              <w:fldChar w:fldCharType="end"/>
+            </w:r>
+          </w:hyperlink>
+        </w:p>
+        <w:p>
           <w:r>
             <w:rPr>
               <w:b/>
@@ -725,7 +878,7 @@
           <w:lang w:val="en-GB"/>
         </w:rPr>
       </w:pPr>
-      <w:bookmarkStart w:id="0" w:name="_Toc28243788"/>
+      <w:bookmarkStart w:id="1" w:name="_Toc33430483"/>
       <w:r>
         <w:rPr>
           <w:b/>
@@ -743,7 +896,7 @@
         </w:rPr>
         <w:t>Hardware connection</w:t>
       </w:r>
-      <w:bookmarkEnd w:id="0"/>
+      <w:bookmarkEnd w:id="1"/>
     </w:p>
     <w:p>
       <w:pPr>
@@ -1034,7 +1187,7 @@
           <w:lang w:val="en-GB"/>
         </w:rPr>
       </w:pPr>
-      <w:bookmarkStart w:id="1" w:name="_Toc28243789"/>
+      <w:bookmarkStart w:id="2" w:name="_Toc33430484"/>
       <w:r>
         <w:rPr>
           <w:b/>
@@ -1052,7 +1205,7 @@
         </w:rPr>
         <w:t>Playback of frames</w:t>
       </w:r>
-      <w:bookmarkEnd w:id="1"/>
+      <w:bookmarkEnd w:id="2"/>
     </w:p>
     <w:p>
       <w:pPr>
@@ -1398,7 +1551,7 @@
           <w:lang w:val="en-GB"/>
         </w:rPr>
       </w:pPr>
-      <w:bookmarkStart w:id="2" w:name="_Toc28243790"/>
+      <w:bookmarkStart w:id="3" w:name="_Toc33430485"/>
       <w:r>
         <w:rPr>
           <w:b/>
@@ -1416,7 +1569,7 @@
         </w:rPr>
         <w:t>Filters and configuration</w:t>
       </w:r>
-      <w:bookmarkEnd w:id="2"/>
+      <w:bookmarkEnd w:id="3"/>
     </w:p>
     <w:p>
       <w:pPr>
@@ -2521,7 +2674,7 @@
           <w:lang w:val="en-GB"/>
         </w:rPr>
       </w:pPr>
-      <w:bookmarkStart w:id="3" w:name="_Toc28243791"/>
+      <w:bookmarkStart w:id="4" w:name="_Toc33430486"/>
       <w:r>
         <w:rPr>
           <w:b/>
@@ -2539,7 +2692,7 @@
         </w:rPr>
         <w:t>Sending frame</w:t>
       </w:r>
-      <w:bookmarkEnd w:id="3"/>
+      <w:bookmarkEnd w:id="4"/>
     </w:p>
     <w:p>
       <w:pPr>
@@ -2825,7 +2978,7 @@
           <w:lang w:val="en-GB"/>
         </w:rPr>
       </w:pPr>
-      <w:bookmarkStart w:id="4" w:name="_Toc28243792"/>
+      <w:bookmarkStart w:id="5" w:name="_Toc33430487"/>
       <w:r>
         <w:rPr>
           <w:b/>
@@ -2845,7 +2998,7 @@
         </w:rPr>
         <w:t>Other Functionality</w:t>
       </w:r>
-      <w:bookmarkEnd w:id="4"/>
+      <w:bookmarkEnd w:id="5"/>
     </w:p>
     <w:p>
       <w:pPr>
@@ -3181,7 +3334,7 @@
           <w:lang w:val="en-GB" w:eastAsia="fr-FR"/>
         </w:rPr>
       </w:pPr>
-      <w:bookmarkStart w:id="5" w:name="_Toc28243793"/>
+      <w:bookmarkStart w:id="6" w:name="_Toc33430488"/>
       <w:r>
         <w:rPr>
           <w:b/>
@@ -3200,7 +3353,7 @@
         </w:rPr>
         <w:t>Database</w:t>
       </w:r>
-      <w:bookmarkEnd w:id="5"/>
+      <w:bookmarkEnd w:id="6"/>
     </w:p>
     <w:p>
       <w:pPr>
@@ -3487,8 +3640,6 @@
           <w:lang w:val="en-GB" w:eastAsia="fr-FR"/>
         </w:rPr>
       </w:pPr>
-      <w:bookmarkStart w:id="6" w:name="_GoBack"/>
-      <w:bookmarkEnd w:id="6"/>
       <w:r>
         <w:rPr>
           <w:noProof/>
@@ -4447,6 +4598,2199 @@
           <w:lang w:val="en-GB" w:eastAsia="fr-FR"/>
         </w:rPr>
       </w:pPr>
+    </w:p>
+    <w:p>
+      <w:pPr>
+        <w:jc w:val="center"/>
+        <w:rPr>
+          <w:noProof/>
+          <w:lang w:val="en-GB" w:eastAsia="fr-FR"/>
+        </w:rPr>
+      </w:pPr>
+    </w:p>
+    <w:p>
+      <w:pPr>
+        <w:jc w:val="center"/>
+        <w:rPr>
+          <w:noProof/>
+          <w:lang w:val="en-GB" w:eastAsia="fr-FR"/>
+        </w:rPr>
+      </w:pPr>
+    </w:p>
+    <w:p>
+      <w:pPr>
+        <w:jc w:val="center"/>
+        <w:rPr>
+          <w:noProof/>
+          <w:lang w:val="en-GB" w:eastAsia="fr-FR"/>
+        </w:rPr>
+      </w:pPr>
+    </w:p>
+    <w:p>
+      <w:pPr>
+        <w:jc w:val="center"/>
+        <w:rPr>
+          <w:noProof/>
+          <w:lang w:val="en-GB" w:eastAsia="fr-FR"/>
+        </w:rPr>
+      </w:pPr>
+    </w:p>
+    <w:p>
+      <w:pPr>
+        <w:pStyle w:val="Titre1"/>
+        <w:jc w:val="center"/>
+        <w:rPr>
+          <w:b/>
+          <w:noProof/>
+          <w:color w:val="000000" w:themeColor="text1"/>
+          <w:lang w:val="en-GB" w:eastAsia="fr-FR"/>
+        </w:rPr>
+      </w:pPr>
+      <w:bookmarkStart w:id="7" w:name="_Toc31879665"/>
+      <w:bookmarkStart w:id="8" w:name="_Toc33430489"/>
+      <w:r>
+        <w:rPr>
+          <w:b/>
+          <w:noProof/>
+          <w:color w:val="000000" w:themeColor="text1"/>
+          <w:lang w:val="en-GB" w:eastAsia="fr-FR"/>
+        </w:rPr>
+        <w:lastRenderedPageBreak/>
+        <w:t>7 – Log and replay</w:t>
+      </w:r>
+      <w:bookmarkEnd w:id="7"/>
+      <w:bookmarkEnd w:id="8"/>
+    </w:p>
+    <w:p>
+      <w:pPr>
+        <w:rPr>
+          <w:lang w:val="en-GB" w:eastAsia="fr-FR"/>
+        </w:rPr>
+      </w:pPr>
+    </w:p>
+    <w:p>
+      <w:pPr>
+        <w:rPr>
+          <w:lang w:val="en-GB" w:eastAsia="fr-FR"/>
+        </w:rPr>
+      </w:pPr>
+      <w:r>
+        <w:rPr>
+          <w:lang w:val="en-GB" w:eastAsia="fr-FR"/>
+        </w:rPr>
+        <w:t xml:space="preserve">Logging is done via the </w:t>
+      </w:r>
+      <w:r>
+        <w:rPr>
+          <w:color w:val="00B0F0"/>
+          <w:lang w:val="en-GB" w:eastAsia="fr-FR"/>
+        </w:rPr>
+        <w:t>Logging</w:t>
+      </w:r>
+      <w:r>
+        <w:rPr>
+          <w:lang w:val="en-GB" w:eastAsia="fr-FR"/>
+        </w:rPr>
+        <w:t> </w:t>
+      </w:r>
+      <w:r>
+        <w:rPr>
+          <w:lang w:val="en-GB" w:eastAsia="fr-FR"/>
+        </w:rPr>
+        <w:t>button:</w:t>
+      </w:r>
+      <w:r>
+        <w:rPr>
+          <w:lang w:val="en-GB" w:eastAsia="fr-FR"/>
+        </w:rPr>
+        <w:t xml:space="preserve"> </w:t>
+      </w:r>
+    </w:p>
+    <w:p>
+      <w:pPr>
+        <w:rPr>
+          <w:lang w:val="en-GB" w:eastAsia="fr-FR"/>
+        </w:rPr>
+      </w:pPr>
+    </w:p>
+    <w:p>
+      <w:pPr>
+        <w:rPr>
+          <w:lang w:val="en-GB" w:eastAsia="fr-FR"/>
+        </w:rPr>
+      </w:pPr>
+      <w:r>
+        <w:rPr>
+          <w:noProof/>
+          <w:lang w:eastAsia="fr-FR"/>
+        </w:rPr>
+        <mc:AlternateContent>
+          <mc:Choice Requires="wps">
+            <w:drawing>
+              <wp:anchor distT="0" distB="0" distL="114300" distR="114300" simplePos="0" relativeHeight="251696128" behindDoc="0" locked="0" layoutInCell="1" allowOverlap="1" wp14:anchorId="702B83A4" wp14:editId="50661175">
+                <wp:simplePos x="0" y="0"/>
+                <wp:positionH relativeFrom="column">
+                  <wp:posOffset>4120779</wp:posOffset>
+                </wp:positionH>
+                <wp:positionV relativeFrom="paragraph">
+                  <wp:posOffset>3906</wp:posOffset>
+                </wp:positionV>
+                <wp:extent cx="310551" cy="396815"/>
+                <wp:effectExtent l="19050" t="19050" r="13335" b="22860"/>
+                <wp:wrapNone/>
+                <wp:docPr id="47" name="Rectangle 47"/>
+                <wp:cNvGraphicFramePr/>
+                <a:graphic xmlns:a="http://schemas.openxmlformats.org/drawingml/2006/main">
+                  <a:graphicData uri="http://schemas.microsoft.com/office/word/2010/wordprocessingShape">
+                    <wps:wsp>
+                      <wps:cNvSpPr/>
+                      <wps:spPr>
+                        <a:xfrm>
+                          <a:off x="0" y="0"/>
+                          <a:ext cx="310551" cy="396815"/>
+                        </a:xfrm>
+                        <a:prstGeom prst="rect">
+                          <a:avLst/>
+                        </a:prstGeom>
+                        <a:noFill/>
+                        <a:ln w="38100">
+                          <a:solidFill>
+                            <a:srgbClr val="00B0F0"/>
+                          </a:solidFill>
+                        </a:ln>
+                      </wps:spPr>
+                      <wps:style>
+                        <a:lnRef idx="2">
+                          <a:schemeClr val="accent1">
+                            <a:shade val="50000"/>
+                          </a:schemeClr>
+                        </a:lnRef>
+                        <a:fillRef idx="1">
+                          <a:schemeClr val="accent1"/>
+                        </a:fillRef>
+                        <a:effectRef idx="0">
+                          <a:schemeClr val="accent1"/>
+                        </a:effectRef>
+                        <a:fontRef idx="minor">
+                          <a:schemeClr val="lt1"/>
+                        </a:fontRef>
+                      </wps:style>
+                      <wps:bodyPr rot="0" spcFirstLastPara="0" vertOverflow="overflow" horzOverflow="overflow" vert="horz" wrap="square" lIns="91440" tIns="45720" rIns="91440" bIns="45720" numCol="1" spcCol="0" rtlCol="0" fromWordArt="0" anchor="ctr" anchorCtr="0" forceAA="0" compatLnSpc="1">
+                        <a:prstTxWarp prst="textNoShape">
+                          <a:avLst/>
+                        </a:prstTxWarp>
+                        <a:noAutofit/>
+                      </wps:bodyPr>
+                    </wps:wsp>
+                  </a:graphicData>
+                </a:graphic>
+              </wp:anchor>
+            </w:drawing>
+          </mc:Choice>
+          <mc:Fallback>
+            <w:pict>
+              <v:rect w14:anchorId="55A448E7" id="Rectangle 47" o:spid="_x0000_s1026" style="position:absolute;margin-left:324.45pt;margin-top:.3pt;width:24.45pt;height:31.25pt;z-index:251696128;visibility:visible;mso-wrap-style:square;mso-wrap-distance-left:9pt;mso-wrap-distance-top:0;mso-wrap-distance-right:9pt;mso-wrap-distance-bottom:0;mso-position-horizontal:absolute;mso-position-horizontal-relative:text;mso-position-vertical:absolute;mso-position-vertical-relative:text;v-text-anchor:middle" o:gfxdata="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" filled="f" strokecolor="#00b0f0" strokeweight="3pt"/>
+            </w:pict>
+          </mc:Fallback>
+        </mc:AlternateContent>
+      </w:r>
+      <w:r>
+        <w:rPr>
+          <w:noProof/>
+          <w:lang w:eastAsia="fr-FR"/>
+        </w:rPr>
+        <w:drawing>
+          <wp:anchor distT="0" distB="0" distL="114300" distR="114300" simplePos="0" relativeHeight="251695104" behindDoc="1" locked="0" layoutInCell="1" allowOverlap="1" wp14:anchorId="76B88F0A" wp14:editId="21547529">
+            <wp:simplePos x="0" y="0"/>
+            <wp:positionH relativeFrom="margin">
+              <wp:align>center</wp:align>
+            </wp:positionH>
+            <wp:positionV relativeFrom="paragraph">
+              <wp:posOffset>12448</wp:posOffset>
+            </wp:positionV>
+            <wp:extent cx="3968499" cy="862641"/>
+            <wp:effectExtent l="0" t="0" r="0" b="0"/>
+            <wp:wrapNone/>
+            <wp:docPr id="46" name="Image 46"/>
+            <wp:cNvGraphicFramePr>
+              <a:graphicFrameLocks xmlns:a="http://schemas.openxmlformats.org/drawingml/2006/main" noChangeAspect="1"/>
+            </wp:cNvGraphicFramePr>
+            <a:graphic xmlns:a="http://schemas.openxmlformats.org/drawingml/2006/main">
+              <a:graphicData uri="http://schemas.openxmlformats.org/drawingml/2006/picture">
+                <pic:pic xmlns:pic="http://schemas.openxmlformats.org/drawingml/2006/picture">
+                  <pic:nvPicPr>
+                    <pic:cNvPr id="1" name=""/>
+                    <pic:cNvPicPr/>
+                  </pic:nvPicPr>
+                  <pic:blipFill>
+                    <a:blip r:embed="rId27">
+                      <a:extLst>
+                        <a:ext uri="{28A0092B-C50C-407E-A947-70E740481C1C}">
+                          <a14:useLocalDpi xmlns:a14="http://schemas.microsoft.com/office/drawing/2010/main" val="0"/>
+                        </a:ext>
+                      </a:extLst>
+                    </a:blip>
+                    <a:stretch>
+                      <a:fillRect/>
+                    </a:stretch>
+                  </pic:blipFill>
+                  <pic:spPr>
+                    <a:xfrm>
+                      <a:off x="0" y="0"/>
+                      <a:ext cx="3968499" cy="862641"/>
+                    </a:xfrm>
+                    <a:prstGeom prst="rect">
+                      <a:avLst/>
+                    </a:prstGeom>
+                  </pic:spPr>
+                </pic:pic>
+              </a:graphicData>
+            </a:graphic>
+            <wp14:sizeRelH relativeFrom="page">
+              <wp14:pctWidth>0</wp14:pctWidth>
+            </wp14:sizeRelH>
+            <wp14:sizeRelV relativeFrom="page">
+              <wp14:pctHeight>0</wp14:pctHeight>
+            </wp14:sizeRelV>
+          </wp:anchor>
+        </w:drawing>
+      </w:r>
+    </w:p>
+    <w:p>
+      <w:pPr>
+        <w:rPr>
+          <w:lang w:val="en-GB" w:eastAsia="fr-FR"/>
+        </w:rPr>
+      </w:pPr>
+    </w:p>
+    <w:p>
+      <w:pPr>
+        <w:rPr>
+          <w:lang w:val="en-GB" w:eastAsia="fr-FR"/>
+        </w:rPr>
+      </w:pPr>
+      <w:r>
+        <w:rPr>
+          <w:noProof/>
+          <w:lang w:eastAsia="fr-FR"/>
+        </w:rPr>
+        <mc:AlternateContent>
+          <mc:Choice Requires="wps">
+            <w:drawing>
+              <wp:anchor distT="0" distB="0" distL="114300" distR="114300" simplePos="0" relativeHeight="251697152" behindDoc="0" locked="0" layoutInCell="1" allowOverlap="1" wp14:anchorId="401F698E" wp14:editId="10214741">
+                <wp:simplePos x="0" y="0"/>
+                <wp:positionH relativeFrom="column">
+                  <wp:posOffset>4129405</wp:posOffset>
+                </wp:positionH>
+                <wp:positionV relativeFrom="paragraph">
+                  <wp:posOffset>96641</wp:posOffset>
+                </wp:positionV>
+                <wp:extent cx="638355" cy="163902"/>
+                <wp:effectExtent l="19050" t="19050" r="47625" b="45720"/>
+                <wp:wrapNone/>
+                <wp:docPr id="48" name="Rectangle 48"/>
+                <wp:cNvGraphicFramePr/>
+                <a:graphic xmlns:a="http://schemas.openxmlformats.org/drawingml/2006/main">
+                  <a:graphicData uri="http://schemas.microsoft.com/office/word/2010/wordprocessingShape">
+                    <wps:wsp>
+                      <wps:cNvSpPr/>
+                      <wps:spPr>
+                        <a:xfrm>
+                          <a:off x="0" y="0"/>
+                          <a:ext cx="638355" cy="163902"/>
+                        </a:xfrm>
+                        <a:prstGeom prst="rect">
+                          <a:avLst/>
+                        </a:prstGeom>
+                        <a:noFill/>
+                        <a:ln w="57150">
+                          <a:solidFill>
+                            <a:srgbClr val="FFFF00"/>
+                          </a:solidFill>
+                        </a:ln>
+                      </wps:spPr>
+                      <wps:style>
+                        <a:lnRef idx="2">
+                          <a:schemeClr val="accent1">
+                            <a:shade val="50000"/>
+                          </a:schemeClr>
+                        </a:lnRef>
+                        <a:fillRef idx="1">
+                          <a:schemeClr val="accent1"/>
+                        </a:fillRef>
+                        <a:effectRef idx="0">
+                          <a:schemeClr val="accent1"/>
+                        </a:effectRef>
+                        <a:fontRef idx="minor">
+                          <a:schemeClr val="lt1"/>
+                        </a:fontRef>
+                      </wps:style>
+                      <wps:bodyPr rot="0" spcFirstLastPara="0" vertOverflow="overflow" horzOverflow="overflow" vert="horz" wrap="square" lIns="91440" tIns="45720" rIns="91440" bIns="45720" numCol="1" spcCol="0" rtlCol="0" fromWordArt="0" anchor="ctr" anchorCtr="0" forceAA="0" compatLnSpc="1">
+                        <a:prstTxWarp prst="textNoShape">
+                          <a:avLst/>
+                        </a:prstTxWarp>
+                        <a:noAutofit/>
+                      </wps:bodyPr>
+                    </wps:wsp>
+                  </a:graphicData>
+                </a:graphic>
+                <wp14:sizeRelH relativeFrom="margin">
+                  <wp14:pctWidth>0</wp14:pctWidth>
+                </wp14:sizeRelH>
+                <wp14:sizeRelV relativeFrom="margin">
+                  <wp14:pctHeight>0</wp14:pctHeight>
+                </wp14:sizeRelV>
+              </wp:anchor>
+            </w:drawing>
+          </mc:Choice>
+          <mc:Fallback>
+            <w:pict>
+              <v:rect w14:anchorId="413BF278" id="Rectangle 48" o:spid="_x0000_s1026" style="position:absolute;margin-left:325.15pt;margin-top:7.6pt;width:50.25pt;height:12.9pt;z-index:251697152;visibility:visible;mso-wrap-style:square;mso-width-percent:0;mso-height-percent:0;mso-wrap-distance-left:9pt;mso-wrap-distance-top:0;mso-wrap-distance-right:9pt;mso-wrap-distance-bottom:0;mso-position-horizontal:absolute;mso-position-horizontal-relative:text;mso-position-vertical:absolute;mso-position-vertical-relative:text;mso-width-percent:0;mso-height-percent:0;mso-width-relative:margin;mso-height-relative:margin;v-text-anchor:middle" o:gfxdata="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" filled="f" strokecolor="yellow" strokeweight="4.5pt"/>
+            </w:pict>
+          </mc:Fallback>
+        </mc:AlternateContent>
+      </w:r>
+    </w:p>
+    <w:p>
+      <w:pPr>
+        <w:rPr>
+          <w:lang w:val="en-GB" w:eastAsia="fr-FR"/>
+        </w:rPr>
+      </w:pPr>
+    </w:p>
+    <w:p>
+      <w:pPr>
+        <w:rPr>
+          <w:lang w:val="en-GB" w:eastAsia="fr-FR"/>
+        </w:rPr>
+      </w:pPr>
+      <w:r>
+        <w:rPr>
+          <w:lang w:val="en-GB" w:eastAsia="fr-FR"/>
+        </w:rPr>
+        <w:t xml:space="preserve">Then in the </w:t>
+      </w:r>
+      <w:r>
+        <w:rPr>
+          <w:highlight w:val="yellow"/>
+          <w:lang w:val="en-GB" w:eastAsia="fr-FR"/>
+        </w:rPr>
+        <w:t>configure</w:t>
+      </w:r>
+      <w:r>
+        <w:rPr>
+          <w:lang w:val="en-GB" w:eastAsia="fr-FR"/>
+        </w:rPr>
+        <w:t xml:space="preserve"> menu of </w:t>
+      </w:r>
+      <w:r>
+        <w:rPr>
+          <w:color w:val="00B0F0"/>
+          <w:lang w:val="en-GB" w:eastAsia="fr-FR"/>
+        </w:rPr>
+        <w:t xml:space="preserve">Logging </w:t>
+      </w:r>
+      <w:r>
+        <w:rPr>
+          <w:lang w:val="en-GB" w:eastAsia="fr-FR"/>
+        </w:rPr>
+        <w:t>you just have to choose a file and a path in which to save the logs:</w:t>
+      </w:r>
+    </w:p>
+    <w:p>
+      <w:pPr>
+        <w:rPr>
+          <w:lang w:val="en-GB" w:eastAsia="fr-FR"/>
+        </w:rPr>
+      </w:pPr>
+    </w:p>
+    <w:p>
+      <w:pPr>
+        <w:rPr>
+          <w:lang w:val="en-GB" w:eastAsia="fr-FR"/>
+        </w:rPr>
+      </w:pPr>
+      <w:r>
+        <w:rPr>
+          <w:noProof/>
+          <w:lang w:eastAsia="fr-FR"/>
+        </w:rPr>
+        <w:drawing>
+          <wp:anchor distT="0" distB="0" distL="114300" distR="114300" simplePos="0" relativeHeight="251698176" behindDoc="0" locked="0" layoutInCell="1" allowOverlap="1" wp14:anchorId="67B733D8" wp14:editId="7A4CDE40">
+            <wp:simplePos x="0" y="0"/>
+            <wp:positionH relativeFrom="margin">
+              <wp:align>center</wp:align>
+            </wp:positionH>
+            <wp:positionV relativeFrom="paragraph">
+              <wp:posOffset>4445</wp:posOffset>
+            </wp:positionV>
+            <wp:extent cx="4322018" cy="3588589"/>
+            <wp:effectExtent l="0" t="0" r="2540" b="0"/>
+            <wp:wrapNone/>
+            <wp:docPr id="49" name="Image 49"/>
+            <wp:cNvGraphicFramePr>
+              <a:graphicFrameLocks xmlns:a="http://schemas.openxmlformats.org/drawingml/2006/main" noChangeAspect="1"/>
+            </wp:cNvGraphicFramePr>
+            <a:graphic xmlns:a="http://schemas.openxmlformats.org/drawingml/2006/main">
+              <a:graphicData uri="http://schemas.openxmlformats.org/drawingml/2006/picture">
+                <pic:pic xmlns:pic="http://schemas.openxmlformats.org/drawingml/2006/picture">
+                  <pic:nvPicPr>
+                    <pic:cNvPr id="1" name=""/>
+                    <pic:cNvPicPr/>
+                  </pic:nvPicPr>
+                  <pic:blipFill rotWithShape="1">
+                    <a:blip r:embed="rId28">
+                      <a:extLst>
+                        <a:ext uri="{28A0092B-C50C-407E-A947-70E740481C1C}">
+                          <a14:useLocalDpi xmlns:a14="http://schemas.microsoft.com/office/drawing/2010/main" val="0"/>
+                        </a:ext>
+                      </a:extLst>
+                    </a:blip>
+                    <a:srcRect t="963" r="778" b="1"/>
+                    <a:stretch/>
+                  </pic:blipFill>
+                  <pic:spPr bwMode="auto">
+                    <a:xfrm>
+                      <a:off x="0" y="0"/>
+                      <a:ext cx="4322018" cy="3588589"/>
+                    </a:xfrm>
+                    <a:prstGeom prst="rect">
+                      <a:avLst/>
+                    </a:prstGeom>
+                    <a:ln>
+                      <a:noFill/>
+                    </a:ln>
+                    <a:extLst>
+                      <a:ext uri="{53640926-AAD7-44D8-BBD7-CCE9431645EC}">
+                        <a14:shadowObscured xmlns:a14="http://schemas.microsoft.com/office/drawing/2010/main"/>
+                      </a:ext>
+                    </a:extLst>
+                  </pic:spPr>
+                </pic:pic>
+              </a:graphicData>
+            </a:graphic>
+            <wp14:sizeRelH relativeFrom="page">
+              <wp14:pctWidth>0</wp14:pctWidth>
+            </wp14:sizeRelH>
+            <wp14:sizeRelV relativeFrom="page">
+              <wp14:pctHeight>0</wp14:pctHeight>
+            </wp14:sizeRelV>
+          </wp:anchor>
+        </w:drawing>
+      </w:r>
+    </w:p>
+    <w:p>
+      <w:pPr>
+        <w:rPr>
+          <w:lang w:val="en-GB" w:eastAsia="fr-FR"/>
+        </w:rPr>
+      </w:pPr>
+    </w:p>
+    <w:p>
+      <w:pPr>
+        <w:rPr>
+          <w:lang w:val="en-GB" w:eastAsia="fr-FR"/>
+        </w:rPr>
+      </w:pPr>
+    </w:p>
+    <w:p>
+      <w:pPr>
+        <w:rPr>
+          <w:lang w:val="en-GB" w:eastAsia="fr-FR"/>
+        </w:rPr>
+      </w:pPr>
+    </w:p>
+    <w:p>
+      <w:pPr>
+        <w:rPr>
+          <w:lang w:val="en-GB" w:eastAsia="fr-FR"/>
+        </w:rPr>
+      </w:pPr>
+    </w:p>
+    <w:p>
+      <w:pPr>
+        <w:rPr>
+          <w:lang w:val="en-GB" w:eastAsia="fr-FR"/>
+        </w:rPr>
+      </w:pPr>
+    </w:p>
+    <w:p>
+      <w:pPr>
+        <w:rPr>
+          <w:lang w:val="en-GB" w:eastAsia="fr-FR"/>
+        </w:rPr>
+      </w:pPr>
+    </w:p>
+    <w:p>
+      <w:pPr>
+        <w:rPr>
+          <w:lang w:val="en-GB" w:eastAsia="fr-FR"/>
+        </w:rPr>
+      </w:pPr>
+    </w:p>
+    <w:p>
+      <w:pPr>
+        <w:rPr>
+          <w:lang w:val="en-GB" w:eastAsia="fr-FR"/>
+        </w:rPr>
+      </w:pPr>
+    </w:p>
+    <w:p>
+      <w:pPr>
+        <w:rPr>
+          <w:lang w:val="en-GB" w:eastAsia="fr-FR"/>
+        </w:rPr>
+      </w:pPr>
+    </w:p>
+    <w:p>
+      <w:pPr>
+        <w:rPr>
+          <w:lang w:val="en-GB" w:eastAsia="fr-FR"/>
+        </w:rPr>
+      </w:pPr>
+    </w:p>
+    <w:p>
+      <w:pPr>
+        <w:rPr>
+          <w:lang w:val="en-GB" w:eastAsia="fr-FR"/>
+        </w:rPr>
+      </w:pPr>
+    </w:p>
+    <w:p>
+      <w:pPr>
+        <w:rPr>
+          <w:lang w:val="en-GB" w:eastAsia="fr-FR"/>
+        </w:rPr>
+      </w:pPr>
+    </w:p>
+    <w:p>
+      <w:pPr>
+        <w:rPr>
+          <w:lang w:val="en-GB" w:eastAsia="fr-FR"/>
+        </w:rPr>
+      </w:pPr>
+    </w:p>
+    <w:p>
+      <w:pPr>
+        <w:rPr>
+          <w:lang w:val="en-GB" w:eastAsia="fr-FR"/>
+        </w:rPr>
+      </w:pPr>
+      <w:r>
+        <w:rPr>
+          <w:noProof/>
+          <w:lang w:eastAsia="fr-FR"/>
+        </w:rPr>
+        <w:drawing>
+          <wp:anchor distT="0" distB="0" distL="114300" distR="114300" simplePos="0" relativeHeight="251699200" behindDoc="0" locked="0" layoutInCell="1" allowOverlap="1" wp14:anchorId="71F735F5" wp14:editId="33DDE9D2">
+            <wp:simplePos x="0" y="0"/>
+            <wp:positionH relativeFrom="margin">
+              <wp:align>center</wp:align>
+            </wp:positionH>
+            <wp:positionV relativeFrom="paragraph">
+              <wp:posOffset>750222</wp:posOffset>
+            </wp:positionV>
+            <wp:extent cx="1133475" cy="1409700"/>
+            <wp:effectExtent l="0" t="0" r="9525" b="0"/>
+            <wp:wrapNone/>
+            <wp:docPr id="50" name="Image 50"/>
+            <wp:cNvGraphicFramePr>
+              <a:graphicFrameLocks xmlns:a="http://schemas.openxmlformats.org/drawingml/2006/main" noChangeAspect="1"/>
+            </wp:cNvGraphicFramePr>
+            <a:graphic xmlns:a="http://schemas.openxmlformats.org/drawingml/2006/main">
+              <a:graphicData uri="http://schemas.openxmlformats.org/drawingml/2006/picture">
+                <pic:pic xmlns:pic="http://schemas.openxmlformats.org/drawingml/2006/picture">
+                  <pic:nvPicPr>
+                    <pic:cNvPr id="1" name=""/>
+                    <pic:cNvPicPr/>
+                  </pic:nvPicPr>
+                  <pic:blipFill>
+                    <a:blip r:embed="rId29">
+                      <a:extLst>
+                        <a:ext uri="{28A0092B-C50C-407E-A947-70E740481C1C}">
+                          <a14:useLocalDpi xmlns:a14="http://schemas.microsoft.com/office/drawing/2010/main" val="0"/>
+                        </a:ext>
+                      </a:extLst>
+                    </a:blip>
+                    <a:stretch>
+                      <a:fillRect/>
+                    </a:stretch>
+                  </pic:blipFill>
+                  <pic:spPr>
+                    <a:xfrm>
+                      <a:off x="0" y="0"/>
+                      <a:ext cx="1133475" cy="1409700"/>
+                    </a:xfrm>
+                    <a:prstGeom prst="rect">
+                      <a:avLst/>
+                    </a:prstGeom>
+                  </pic:spPr>
+                </pic:pic>
+              </a:graphicData>
+            </a:graphic>
+            <wp14:sizeRelH relativeFrom="page">
+              <wp14:pctWidth>0</wp14:pctWidth>
+            </wp14:sizeRelH>
+            <wp14:sizeRelV relativeFrom="page">
+              <wp14:pctHeight>0</wp14:pctHeight>
+            </wp14:sizeRelV>
+          </wp:anchor>
+        </w:drawing>
+      </w:r>
+      <w:r>
+        <w:rPr>
+          <w:lang w:val="en-GB"/>
+        </w:rPr>
+        <w:t xml:space="preserve"> </w:t>
+      </w:r>
+      <w:r>
+        <w:rPr>
+          <w:lang w:val="en-GB" w:eastAsia="fr-FR"/>
+        </w:rPr>
+        <w:t>Once the desired configuration has been carried out, all that remains is to click on "</w:t>
+      </w:r>
+      <w:r>
+        <w:rPr>
+          <w:color w:val="FFC000"/>
+          <w:lang w:val="en-GB" w:eastAsia="fr-FR"/>
+        </w:rPr>
+        <w:t>activate</w:t>
+      </w:r>
+      <w:r>
+        <w:rPr>
+          <w:lang w:val="en-GB" w:eastAsia="fr-FR"/>
+        </w:rPr>
+        <w:t>" for the desired period of time during the trace reading and this will be recorded in the log.</w:t>
+      </w:r>
+      <w:r>
+        <w:rPr>
+          <w:lang w:val="en-GB" w:eastAsia="fr-FR"/>
+        </w:rPr>
+        <w:br/>
+      </w:r>
+    </w:p>
+    <w:p>
+      <w:pPr>
+        <w:rPr>
+          <w:lang w:val="en-GB" w:eastAsia="fr-FR"/>
+        </w:rPr>
+      </w:pPr>
+    </w:p>
+    <w:p>
+      <w:pPr>
+        <w:rPr>
+          <w:lang w:val="en-GB" w:eastAsia="fr-FR"/>
+        </w:rPr>
+      </w:pPr>
+      <w:r>
+        <w:rPr>
+          <w:noProof/>
+          <w:lang w:eastAsia="fr-FR"/>
+        </w:rPr>
+        <mc:AlternateContent>
+          <mc:Choice Requires="wps">
+            <w:drawing>
+              <wp:anchor distT="0" distB="0" distL="114300" distR="114300" simplePos="0" relativeHeight="251700224" behindDoc="0" locked="0" layoutInCell="1" allowOverlap="1" wp14:anchorId="635FF3D4" wp14:editId="731A0459">
+                <wp:simplePos x="0" y="0"/>
+                <wp:positionH relativeFrom="column">
+                  <wp:posOffset>2326484</wp:posOffset>
+                </wp:positionH>
+                <wp:positionV relativeFrom="paragraph">
+                  <wp:posOffset>256492</wp:posOffset>
+                </wp:positionV>
+                <wp:extent cx="1043796" cy="232913"/>
+                <wp:effectExtent l="19050" t="19050" r="42545" b="34290"/>
+                <wp:wrapNone/>
+                <wp:docPr id="51" name="Rectangle 51"/>
+                <wp:cNvGraphicFramePr/>
+                <a:graphic xmlns:a="http://schemas.openxmlformats.org/drawingml/2006/main">
+                  <a:graphicData uri="http://schemas.microsoft.com/office/word/2010/wordprocessingShape">
+                    <wps:wsp>
+                      <wps:cNvSpPr/>
+                      <wps:spPr>
+                        <a:xfrm>
+                          <a:off x="0" y="0"/>
+                          <a:ext cx="1043796" cy="232913"/>
+                        </a:xfrm>
+                        <a:prstGeom prst="rect">
+                          <a:avLst/>
+                        </a:prstGeom>
+                        <a:noFill/>
+                        <a:ln w="57150">
+                          <a:solidFill>
+                            <a:srgbClr val="FFC000"/>
+                          </a:solidFill>
+                        </a:ln>
+                      </wps:spPr>
+                      <wps:style>
+                        <a:lnRef idx="2">
+                          <a:schemeClr val="accent1">
+                            <a:shade val="50000"/>
+                          </a:schemeClr>
+                        </a:lnRef>
+                        <a:fillRef idx="1">
+                          <a:schemeClr val="accent1"/>
+                        </a:fillRef>
+                        <a:effectRef idx="0">
+                          <a:schemeClr val="accent1"/>
+                        </a:effectRef>
+                        <a:fontRef idx="minor">
+                          <a:schemeClr val="lt1"/>
+                        </a:fontRef>
+                      </wps:style>
+                      <wps:bodyPr rot="0" spcFirstLastPara="0" vertOverflow="overflow" horzOverflow="overflow" vert="horz" wrap="square" lIns="91440" tIns="45720" rIns="91440" bIns="45720" numCol="1" spcCol="0" rtlCol="0" fromWordArt="0" anchor="ctr" anchorCtr="0" forceAA="0" compatLnSpc="1">
+                        <a:prstTxWarp prst="textNoShape">
+                          <a:avLst/>
+                        </a:prstTxWarp>
+                        <a:noAutofit/>
+                      </wps:bodyPr>
+                    </wps:wsp>
+                  </a:graphicData>
+                </a:graphic>
+              </wp:anchor>
+            </w:drawing>
+          </mc:Choice>
+          <mc:Fallback>
+            <w:pict>
+              <v:rect w14:anchorId="4DF84A45" id="Rectangle 51" o:spid="_x0000_s1026" style="position:absolute;margin-left:183.2pt;margin-top:20.2pt;width:82.2pt;height:18.35pt;z-index:251700224;visibility:visible;mso-wrap-style:square;mso-wrap-distance-left:9pt;mso-wrap-distance-top:0;mso-wrap-distance-right:9pt;mso-wrap-distance-bottom:0;mso-position-horizontal:absolute;mso-position-horizontal-relative:text;mso-position-vertical:absolute;mso-position-vertical-relative:text;v-text-anchor:middle" o:gfxdata="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" filled="f" strokecolor="#ffc000" strokeweight="4.5pt"/>
+            </w:pict>
+          </mc:Fallback>
+        </mc:AlternateContent>
+      </w:r>
+    </w:p>
+    <w:p>
+      <w:pPr>
+        <w:rPr>
+          <w:lang w:val="en-GB" w:eastAsia="fr-FR"/>
+        </w:rPr>
+      </w:pPr>
+    </w:p>
+    <w:p>
+      <w:pPr>
+        <w:rPr>
+          <w:lang w:val="en-GB" w:eastAsia="fr-FR"/>
+        </w:rPr>
+      </w:pPr>
+    </w:p>
+    <w:p>
+      <w:pPr>
+        <w:rPr>
+          <w:lang w:val="en-GB" w:eastAsia="fr-FR"/>
+        </w:rPr>
+      </w:pPr>
+    </w:p>
+    <w:p>
+      <w:pPr>
+        <w:rPr>
+          <w:lang w:val="en-GB" w:eastAsia="fr-FR"/>
+        </w:rPr>
+      </w:pPr>
+    </w:p>
+    <w:p>
+      <w:pPr>
+        <w:rPr>
+          <w:lang w:val="en-GB" w:eastAsia="fr-FR"/>
+        </w:rPr>
+      </w:pPr>
+    </w:p>
+    <w:p>
+      <w:pPr>
+        <w:rPr>
+          <w:lang w:val="en-GB" w:eastAsia="fr-FR"/>
+        </w:rPr>
+      </w:pPr>
+      <w:r>
+        <w:rPr>
+          <w:lang w:val="en-GB" w:eastAsia="fr-FR"/>
+        </w:rPr>
+        <w:t xml:space="preserve">To use the </w:t>
+      </w:r>
+      <w:proofErr w:type="spellStart"/>
+      <w:r>
+        <w:rPr>
+          <w:lang w:val="en-GB" w:eastAsia="fr-FR"/>
+        </w:rPr>
+        <w:t>Busmaster</w:t>
+      </w:r>
+      <w:proofErr w:type="spellEnd"/>
+      <w:r>
+        <w:rPr>
+          <w:lang w:val="en-GB" w:eastAsia="fr-FR"/>
+        </w:rPr>
+        <w:t xml:space="preserve"> replay just select the file in the </w:t>
+      </w:r>
+      <w:r>
+        <w:rPr>
+          <w:highlight w:val="yellow"/>
+          <w:lang w:val="en-GB" w:eastAsia="fr-FR"/>
+        </w:rPr>
+        <w:t>configure</w:t>
+      </w:r>
+      <w:r>
+        <w:rPr>
+          <w:lang w:val="en-GB" w:eastAsia="fr-FR"/>
+        </w:rPr>
+        <w:t xml:space="preserve"> category of the replay button.</w:t>
+      </w:r>
+    </w:p>
+    <w:p>
+      <w:pPr>
+        <w:rPr>
+          <w:lang w:val="en-GB" w:eastAsia="fr-FR"/>
+        </w:rPr>
+      </w:pPr>
+    </w:p>
+    <w:p>
+      <w:pPr>
+        <w:rPr>
+          <w:lang w:val="en-GB" w:eastAsia="fr-FR"/>
+        </w:rPr>
+      </w:pPr>
+      <w:r>
+        <w:rPr>
+          <w:noProof/>
+          <w:lang w:eastAsia="fr-FR"/>
+        </w:rPr>
+        <w:drawing>
+          <wp:anchor distT="0" distB="0" distL="114300" distR="114300" simplePos="0" relativeHeight="251688960" behindDoc="0" locked="0" layoutInCell="1" allowOverlap="1" wp14:anchorId="4825BF98" wp14:editId="6B340E65">
+            <wp:simplePos x="0" y="0"/>
+            <wp:positionH relativeFrom="column">
+              <wp:posOffset>152364</wp:posOffset>
+            </wp:positionH>
+            <wp:positionV relativeFrom="paragraph">
+              <wp:posOffset>8950</wp:posOffset>
+            </wp:positionV>
+            <wp:extent cx="1074420" cy="1785620"/>
+            <wp:effectExtent l="0" t="0" r="0" b="5080"/>
+            <wp:wrapNone/>
+            <wp:docPr id="40" name="Image 40"/>
+            <wp:cNvGraphicFramePr>
+              <a:graphicFrameLocks xmlns:a="http://schemas.openxmlformats.org/drawingml/2006/main" noChangeAspect="1"/>
+            </wp:cNvGraphicFramePr>
+            <a:graphic xmlns:a="http://schemas.openxmlformats.org/drawingml/2006/main">
+              <a:graphicData uri="http://schemas.openxmlformats.org/drawingml/2006/picture">
+                <pic:pic xmlns:pic="http://schemas.openxmlformats.org/drawingml/2006/picture">
+                  <pic:nvPicPr>
+                    <pic:cNvPr id="1" name=""/>
+                    <pic:cNvPicPr/>
+                  </pic:nvPicPr>
+                  <pic:blipFill>
+                    <a:blip r:embed="rId30">
+                      <a:extLst>
+                        <a:ext uri="{28A0092B-C50C-407E-A947-70E740481C1C}">
+                          <a14:useLocalDpi xmlns:a14="http://schemas.microsoft.com/office/drawing/2010/main" val="0"/>
+                        </a:ext>
+                      </a:extLst>
+                    </a:blip>
+                    <a:stretch>
+                      <a:fillRect/>
+                    </a:stretch>
+                  </pic:blipFill>
+                  <pic:spPr>
+                    <a:xfrm>
+                      <a:off x="0" y="0"/>
+                      <a:ext cx="1074420" cy="1785620"/>
+                    </a:xfrm>
+                    <a:prstGeom prst="rect">
+                      <a:avLst/>
+                    </a:prstGeom>
+                  </pic:spPr>
+                </pic:pic>
+              </a:graphicData>
+            </a:graphic>
+            <wp14:sizeRelH relativeFrom="page">
+              <wp14:pctWidth>0</wp14:pctWidth>
+            </wp14:sizeRelH>
+            <wp14:sizeRelV relativeFrom="page">
+              <wp14:pctHeight>0</wp14:pctHeight>
+            </wp14:sizeRelV>
+          </wp:anchor>
+        </w:drawing>
+      </w:r>
+      <w:r>
+        <w:rPr>
+          <w:noProof/>
+          <w:lang w:eastAsia="fr-FR"/>
+        </w:rPr>
+        <w:drawing>
+          <wp:anchor distT="0" distB="0" distL="114300" distR="114300" simplePos="0" relativeHeight="251691008" behindDoc="0" locked="0" layoutInCell="1" allowOverlap="1" wp14:anchorId="47193346" wp14:editId="2CD0E490">
+            <wp:simplePos x="0" y="0"/>
+            <wp:positionH relativeFrom="margin">
+              <wp:align>right</wp:align>
+            </wp:positionH>
+            <wp:positionV relativeFrom="paragraph">
+              <wp:posOffset>12065</wp:posOffset>
+            </wp:positionV>
+            <wp:extent cx="3998972" cy="2958357"/>
+            <wp:effectExtent l="0" t="0" r="1905" b="0"/>
+            <wp:wrapNone/>
+            <wp:docPr id="42" name="Image 42"/>
+            <wp:cNvGraphicFramePr>
+              <a:graphicFrameLocks xmlns:a="http://schemas.openxmlformats.org/drawingml/2006/main" noChangeAspect="1"/>
+            </wp:cNvGraphicFramePr>
+            <a:graphic xmlns:a="http://schemas.openxmlformats.org/drawingml/2006/main">
+              <a:graphicData uri="http://schemas.openxmlformats.org/drawingml/2006/picture">
+                <pic:pic xmlns:pic="http://schemas.openxmlformats.org/drawingml/2006/picture">
+                  <pic:nvPicPr>
+                    <pic:cNvPr id="1" name=""/>
+                    <pic:cNvPicPr/>
+                  </pic:nvPicPr>
+                  <pic:blipFill rotWithShape="1">
+                    <a:blip r:embed="rId31">
+                      <a:extLst>
+                        <a:ext uri="{28A0092B-C50C-407E-A947-70E740481C1C}">
+                          <a14:useLocalDpi xmlns:a14="http://schemas.microsoft.com/office/drawing/2010/main" val="0"/>
+                        </a:ext>
+                      </a:extLst>
+                    </a:blip>
+                    <a:srcRect l="855" t="573" b="1141"/>
+                    <a:stretch/>
+                  </pic:blipFill>
+                  <pic:spPr bwMode="auto">
+                    <a:xfrm>
+                      <a:off x="0" y="0"/>
+                      <a:ext cx="3998972" cy="2958357"/>
+                    </a:xfrm>
+                    <a:prstGeom prst="rect">
+                      <a:avLst/>
+                    </a:prstGeom>
+                    <a:ln>
+                      <a:noFill/>
+                    </a:ln>
+                    <a:extLst>
+                      <a:ext uri="{53640926-AAD7-44D8-BBD7-CCE9431645EC}">
+                        <a14:shadowObscured xmlns:a14="http://schemas.microsoft.com/office/drawing/2010/main"/>
+                      </a:ext>
+                    </a:extLst>
+                  </pic:spPr>
+                </pic:pic>
+              </a:graphicData>
+            </a:graphic>
+            <wp14:sizeRelH relativeFrom="page">
+              <wp14:pctWidth>0</wp14:pctWidth>
+            </wp14:sizeRelH>
+            <wp14:sizeRelV relativeFrom="page">
+              <wp14:pctHeight>0</wp14:pctHeight>
+            </wp14:sizeRelV>
+          </wp:anchor>
+        </w:drawing>
+      </w:r>
+    </w:p>
+    <w:p>
+      <w:pPr>
+        <w:rPr>
+          <w:lang w:val="en-GB" w:eastAsia="fr-FR"/>
+        </w:rPr>
+      </w:pPr>
+      <w:r>
+        <w:rPr>
+          <w:noProof/>
+          <w:lang w:eastAsia="fr-FR"/>
+        </w:rPr>
+        <mc:AlternateContent>
+          <mc:Choice Requires="wps">
+            <w:drawing>
+              <wp:anchor distT="0" distB="0" distL="114300" distR="114300" simplePos="0" relativeHeight="251692032" behindDoc="0" locked="0" layoutInCell="1" allowOverlap="1" wp14:anchorId="64DD43DF" wp14:editId="1781C0DE">
+                <wp:simplePos x="0" y="0"/>
+                <wp:positionH relativeFrom="column">
+                  <wp:posOffset>3507800</wp:posOffset>
+                </wp:positionH>
+                <wp:positionV relativeFrom="paragraph">
+                  <wp:posOffset>62865</wp:posOffset>
+                </wp:positionV>
+                <wp:extent cx="2139351" cy="181155"/>
+                <wp:effectExtent l="19050" t="19050" r="13335" b="28575"/>
+                <wp:wrapNone/>
+                <wp:docPr id="43" name="Rectangle 43"/>
+                <wp:cNvGraphicFramePr/>
+                <a:graphic xmlns:a="http://schemas.openxmlformats.org/drawingml/2006/main">
+                  <a:graphicData uri="http://schemas.microsoft.com/office/word/2010/wordprocessingShape">
+                    <wps:wsp>
+                      <wps:cNvSpPr/>
+                      <wps:spPr>
+                        <a:xfrm>
+                          <a:off x="0" y="0"/>
+                          <a:ext cx="2139351" cy="181155"/>
+                        </a:xfrm>
+                        <a:prstGeom prst="rect">
+                          <a:avLst/>
+                        </a:prstGeom>
+                        <a:noFill/>
+                        <a:ln w="28575">
+                          <a:solidFill>
+                            <a:srgbClr val="00B050"/>
+                          </a:solidFill>
+                        </a:ln>
+                      </wps:spPr>
+                      <wps:style>
+                        <a:lnRef idx="2">
+                          <a:schemeClr val="accent1">
+                            <a:shade val="50000"/>
+                          </a:schemeClr>
+                        </a:lnRef>
+                        <a:fillRef idx="1">
+                          <a:schemeClr val="accent1"/>
+                        </a:fillRef>
+                        <a:effectRef idx="0">
+                          <a:schemeClr val="accent1"/>
+                        </a:effectRef>
+                        <a:fontRef idx="minor">
+                          <a:schemeClr val="lt1"/>
+                        </a:fontRef>
+                      </wps:style>
+                      <wps:bodyPr rot="0" spcFirstLastPara="0" vertOverflow="overflow" horzOverflow="overflow" vert="horz" wrap="square" lIns="91440" tIns="45720" rIns="91440" bIns="45720" numCol="1" spcCol="0" rtlCol="0" fromWordArt="0" anchor="ctr" anchorCtr="0" forceAA="0" compatLnSpc="1">
+                        <a:prstTxWarp prst="textNoShape">
+                          <a:avLst/>
+                        </a:prstTxWarp>
+                        <a:noAutofit/>
+                      </wps:bodyPr>
+                    </wps:wsp>
+                  </a:graphicData>
+                </a:graphic>
+              </wp:anchor>
+            </w:drawing>
+          </mc:Choice>
+          <mc:Fallback>
+            <w:pict>
+              <v:rect w14:anchorId="218C09EC" id="Rectangle 43" o:spid="_x0000_s1026" style="position:absolute;margin-left:276.2pt;margin-top:4.95pt;width:168.45pt;height:14.25pt;z-index:251692032;visibility:visible;mso-wrap-style:square;mso-wrap-distance-left:9pt;mso-wrap-distance-top:0;mso-wrap-distance-right:9pt;mso-wrap-distance-bottom:0;mso-position-horizontal:absolute;mso-position-horizontal-relative:text;mso-position-vertical:absolute;mso-position-vertical-relative:text;v-text-anchor:middle" o:gfxdata="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" filled="f" strokecolor="#00b050" strokeweight="2.25pt"/>
+            </w:pict>
+          </mc:Fallback>
+        </mc:AlternateContent>
+      </w:r>
+      <w:r>
+        <w:rPr>
+          <w:noProof/>
+          <w:lang w:eastAsia="fr-FR"/>
+        </w:rPr>
+        <mc:AlternateContent>
+          <mc:Choice Requires="wps">
+            <w:drawing>
+              <wp:anchor distT="0" distB="0" distL="114300" distR="114300" simplePos="0" relativeHeight="251689984" behindDoc="0" locked="0" layoutInCell="1" allowOverlap="1" wp14:anchorId="67D0CBFA" wp14:editId="502E3306">
+                <wp:simplePos x="0" y="0"/>
+                <wp:positionH relativeFrom="column">
+                  <wp:posOffset>272415</wp:posOffset>
+                </wp:positionH>
+                <wp:positionV relativeFrom="paragraph">
+                  <wp:posOffset>286385</wp:posOffset>
+                </wp:positionV>
+                <wp:extent cx="862330" cy="215265"/>
+                <wp:effectExtent l="19050" t="19050" r="33020" b="32385"/>
+                <wp:wrapNone/>
+                <wp:docPr id="41" name="Rectangle 41"/>
+                <wp:cNvGraphicFramePr/>
+                <a:graphic xmlns:a="http://schemas.openxmlformats.org/drawingml/2006/main">
+                  <a:graphicData uri="http://schemas.microsoft.com/office/word/2010/wordprocessingShape">
+                    <wps:wsp>
+                      <wps:cNvSpPr/>
+                      <wps:spPr>
+                        <a:xfrm>
+                          <a:off x="0" y="0"/>
+                          <a:ext cx="862330" cy="215265"/>
+                        </a:xfrm>
+                        <a:prstGeom prst="rect">
+                          <a:avLst/>
+                        </a:prstGeom>
+                        <a:noFill/>
+                        <a:ln w="57150">
+                          <a:solidFill>
+                            <a:srgbClr val="FFFF00"/>
+                          </a:solidFill>
+                        </a:ln>
+                      </wps:spPr>
+                      <wps:style>
+                        <a:lnRef idx="2">
+                          <a:schemeClr val="accent1">
+                            <a:shade val="50000"/>
+                          </a:schemeClr>
+                        </a:lnRef>
+                        <a:fillRef idx="1">
+                          <a:schemeClr val="accent1"/>
+                        </a:fillRef>
+                        <a:effectRef idx="0">
+                          <a:schemeClr val="accent1"/>
+                        </a:effectRef>
+                        <a:fontRef idx="minor">
+                          <a:schemeClr val="lt1"/>
+                        </a:fontRef>
+                      </wps:style>
+                      <wps:bodyPr rot="0" spcFirstLastPara="0" vertOverflow="overflow" horzOverflow="overflow" vert="horz" wrap="square" lIns="91440" tIns="45720" rIns="91440" bIns="45720" numCol="1" spcCol="0" rtlCol="0" fromWordArt="0" anchor="ctr" anchorCtr="0" forceAA="0" compatLnSpc="1">
+                        <a:prstTxWarp prst="textNoShape">
+                          <a:avLst/>
+                        </a:prstTxWarp>
+                        <a:noAutofit/>
+                      </wps:bodyPr>
+                    </wps:wsp>
+                  </a:graphicData>
+                </a:graphic>
+                <wp14:sizeRelH relativeFrom="margin">
+                  <wp14:pctWidth>0</wp14:pctWidth>
+                </wp14:sizeRelH>
+              </wp:anchor>
+            </w:drawing>
+          </mc:Choice>
+          <mc:Fallback>
+            <w:pict>
+              <v:rect w14:anchorId="2C6716AB" id="Rectangle 41" o:spid="_x0000_s1026" style="position:absolute;margin-left:21.45pt;margin-top:22.55pt;width:67.9pt;height:16.95pt;z-index:251689984;visibility:visible;mso-wrap-style:square;mso-width-percent:0;mso-wrap-distance-left:9pt;mso-wrap-distance-top:0;mso-wrap-distance-right:9pt;mso-wrap-distance-bottom:0;mso-position-horizontal:absolute;mso-position-horizontal-relative:text;mso-position-vertical:absolute;mso-position-vertical-relative:text;mso-width-percent:0;mso-width-relative:margin;v-text-anchor:middle" o:gfxdata="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" filled="f" strokecolor="yellow" strokeweight="4.5pt"/>
+            </w:pict>
+          </mc:Fallback>
+        </mc:AlternateContent>
+      </w:r>
+    </w:p>
+    <w:p>
+      <w:pPr>
+        <w:rPr>
+          <w:lang w:val="en-GB" w:eastAsia="fr-FR"/>
+        </w:rPr>
+      </w:pPr>
+    </w:p>
+    <w:p>
+      <w:pPr>
+        <w:rPr>
+          <w:lang w:val="en-GB" w:eastAsia="fr-FR"/>
+        </w:rPr>
+      </w:pPr>
+    </w:p>
+    <w:p>
+      <w:pPr>
+        <w:rPr>
+          <w:lang w:val="en-GB" w:eastAsia="fr-FR"/>
+        </w:rPr>
+      </w:pPr>
+    </w:p>
+    <w:p>
+      <w:pPr>
+        <w:rPr>
+          <w:lang w:val="en-GB" w:eastAsia="fr-FR"/>
+        </w:rPr>
+      </w:pPr>
+    </w:p>
+    <w:p>
+      <w:pPr>
+        <w:rPr>
+          <w:lang w:val="en-GB" w:eastAsia="fr-FR"/>
+        </w:rPr>
+      </w:pPr>
+    </w:p>
+    <w:p>
+      <w:pPr>
+        <w:rPr>
+          <w:lang w:val="en-GB" w:eastAsia="fr-FR"/>
+        </w:rPr>
+      </w:pPr>
+    </w:p>
+    <w:p>
+      <w:pPr>
+        <w:rPr>
+          <w:lang w:val="en-GB" w:eastAsia="fr-FR"/>
+        </w:rPr>
+      </w:pPr>
+      <w:r>
+        <w:rPr>
+          <w:noProof/>
+          <w:lang w:eastAsia="fr-FR"/>
+        </w:rPr>
+        <mc:AlternateContent>
+          <mc:Choice Requires="wps">
+            <w:drawing>
+              <wp:anchor distT="0" distB="0" distL="114300" distR="114300" simplePos="0" relativeHeight="251693056" behindDoc="0" locked="0" layoutInCell="1" allowOverlap="1" wp14:anchorId="17685B07" wp14:editId="1978D9F6">
+                <wp:simplePos x="0" y="0"/>
+                <wp:positionH relativeFrom="column">
+                  <wp:posOffset>1998237</wp:posOffset>
+                </wp:positionH>
+                <wp:positionV relativeFrom="paragraph">
+                  <wp:posOffset>31103</wp:posOffset>
+                </wp:positionV>
+                <wp:extent cx="534837" cy="163902"/>
+                <wp:effectExtent l="19050" t="19050" r="17780" b="26670"/>
+                <wp:wrapNone/>
+                <wp:docPr id="44" name="Rectangle 44"/>
+                <wp:cNvGraphicFramePr/>
+                <a:graphic xmlns:a="http://schemas.openxmlformats.org/drawingml/2006/main">
+                  <a:graphicData uri="http://schemas.microsoft.com/office/word/2010/wordprocessingShape">
+                    <wps:wsp>
+                      <wps:cNvSpPr/>
+                      <wps:spPr>
+                        <a:xfrm>
+                          <a:off x="0" y="0"/>
+                          <a:ext cx="534837" cy="163902"/>
+                        </a:xfrm>
+                        <a:prstGeom prst="rect">
+                          <a:avLst/>
+                        </a:prstGeom>
+                        <a:noFill/>
+                        <a:ln w="28575">
+                          <a:solidFill>
+                            <a:srgbClr val="00B050"/>
+                          </a:solidFill>
+                        </a:ln>
+                      </wps:spPr>
+                      <wps:style>
+                        <a:lnRef idx="2">
+                          <a:schemeClr val="accent1">
+                            <a:shade val="50000"/>
+                          </a:schemeClr>
+                        </a:lnRef>
+                        <a:fillRef idx="1">
+                          <a:schemeClr val="accent1"/>
+                        </a:fillRef>
+                        <a:effectRef idx="0">
+                          <a:schemeClr val="accent1"/>
+                        </a:effectRef>
+                        <a:fontRef idx="minor">
+                          <a:schemeClr val="lt1"/>
+                        </a:fontRef>
+                      </wps:style>
+                      <wps:bodyPr rot="0" spcFirstLastPara="0" vertOverflow="overflow" horzOverflow="overflow" vert="horz" wrap="square" lIns="91440" tIns="45720" rIns="91440" bIns="45720" numCol="1" spcCol="0" rtlCol="0" fromWordArt="0" anchor="ctr" anchorCtr="0" forceAA="0" compatLnSpc="1">
+                        <a:prstTxWarp prst="textNoShape">
+                          <a:avLst/>
+                        </a:prstTxWarp>
+                        <a:noAutofit/>
+                      </wps:bodyPr>
+                    </wps:wsp>
+                  </a:graphicData>
+                </a:graphic>
+                <wp14:sizeRelH relativeFrom="margin">
+                  <wp14:pctWidth>0</wp14:pctWidth>
+                </wp14:sizeRelH>
+                <wp14:sizeRelV relativeFrom="margin">
+                  <wp14:pctHeight>0</wp14:pctHeight>
+                </wp14:sizeRelV>
+              </wp:anchor>
+            </w:drawing>
+          </mc:Choice>
+          <mc:Fallback>
+            <w:pict>
+              <v:rect w14:anchorId="130B87FC" id="Rectangle 44" o:spid="_x0000_s1026" style="position:absolute;margin-left:157.35pt;margin-top:2.45pt;width:42.1pt;height:12.9pt;z-index:251693056;visibility:visible;mso-wrap-style:square;mso-width-percent:0;mso-height-percent:0;mso-wrap-distance-left:9pt;mso-wrap-distance-top:0;mso-wrap-distance-right:9pt;mso-wrap-distance-bottom:0;mso-position-horizontal:absolute;mso-position-horizontal-relative:text;mso-position-vertical:absolute;mso-position-vertical-relative:text;mso-width-percent:0;mso-height-percent:0;mso-width-relative:margin;mso-height-relative:margin;v-text-anchor:middle" o:gfxdata="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" filled="f" strokecolor="#00b050" strokeweight="2.25pt"/>
+            </w:pict>
+          </mc:Fallback>
+        </mc:AlternateContent>
+      </w:r>
+    </w:p>
+    <w:p>
+      <w:pPr>
+        <w:rPr>
+          <w:lang w:val="en-GB" w:eastAsia="fr-FR"/>
+        </w:rPr>
+      </w:pPr>
+    </w:p>
+    <w:p>
+      <w:pPr>
+        <w:rPr>
+          <w:lang w:val="en-GB" w:eastAsia="fr-FR"/>
+        </w:rPr>
+      </w:pPr>
+    </w:p>
+    <w:p>
+      <w:pPr>
+        <w:rPr>
+          <w:lang w:val="en-GB" w:eastAsia="fr-FR"/>
+        </w:rPr>
+      </w:pPr>
+    </w:p>
+    <w:p>
+      <w:pPr>
+        <w:rPr>
+          <w:lang w:val="en-GB" w:eastAsia="fr-FR"/>
+        </w:rPr>
+      </w:pPr>
+    </w:p>
+    <w:p>
+      <w:pPr>
+        <w:rPr>
+          <w:lang w:val="en-GB" w:eastAsia="fr-FR"/>
+        </w:rPr>
+      </w:pPr>
+      <w:r>
+        <w:rPr>
+          <w:lang w:val="en-GB" w:eastAsia="fr-FR"/>
+        </w:rPr>
+        <w:t xml:space="preserve">Then, just click on the green button </w:t>
+      </w:r>
+      <w:proofErr w:type="gramStart"/>
+      <w:r>
+        <w:rPr>
+          <w:lang w:val="en-GB" w:eastAsia="fr-FR"/>
+        </w:rPr>
+        <w:t>" Connect</w:t>
+      </w:r>
+      <w:proofErr w:type="gramEnd"/>
+      <w:r>
+        <w:rPr>
+          <w:lang w:val="en-GB" w:eastAsia="fr-FR"/>
+        </w:rPr>
+        <w:t xml:space="preserve"> " seen above with " Simulation " to select in " Driver selection " and the simulation will start automatically.</w:t>
+      </w:r>
+    </w:p>
+    <w:p>
+      <w:pPr>
+        <w:rPr>
+          <w:lang w:val="en-GB" w:eastAsia="fr-FR"/>
+        </w:rPr>
+      </w:pPr>
+    </w:p>
+    <w:p>
+      <w:pPr>
+        <w:rPr>
+          <w:lang w:val="en-GB" w:eastAsia="fr-FR"/>
+        </w:rPr>
+      </w:pPr>
+      <w:r>
+        <w:rPr>
+          <w:noProof/>
+          <w:lang w:eastAsia="fr-FR"/>
+        </w:rPr>
+        <w:drawing>
+          <wp:anchor distT="0" distB="0" distL="114300" distR="114300" simplePos="0" relativeHeight="251694080" behindDoc="0" locked="0" layoutInCell="1" allowOverlap="1" wp14:anchorId="4C4E719B" wp14:editId="78692CD5">
+            <wp:simplePos x="0" y="0"/>
+            <wp:positionH relativeFrom="margin">
+              <wp:align>center</wp:align>
+            </wp:positionH>
+            <wp:positionV relativeFrom="paragraph">
+              <wp:posOffset>13216</wp:posOffset>
+            </wp:positionV>
+            <wp:extent cx="3077004" cy="1286054"/>
+            <wp:effectExtent l="0" t="0" r="9525" b="9525"/>
+            <wp:wrapNone/>
+            <wp:docPr id="45" name="Image 45"/>
+            <wp:cNvGraphicFramePr>
+              <a:graphicFrameLocks xmlns:a="http://schemas.openxmlformats.org/drawingml/2006/main" noChangeAspect="1"/>
+            </wp:cNvGraphicFramePr>
+            <a:graphic xmlns:a="http://schemas.openxmlformats.org/drawingml/2006/main">
+              <a:graphicData uri="http://schemas.openxmlformats.org/drawingml/2006/picture">
+                <pic:pic xmlns:pic="http://schemas.openxmlformats.org/drawingml/2006/picture">
+                  <pic:nvPicPr>
+                    <pic:cNvPr id="1" name=""/>
+                    <pic:cNvPicPr/>
+                  </pic:nvPicPr>
+                  <pic:blipFill>
+                    <a:blip r:embed="rId32">
+                      <a:extLst>
+                        <a:ext uri="{28A0092B-C50C-407E-A947-70E740481C1C}">
+                          <a14:useLocalDpi xmlns:a14="http://schemas.microsoft.com/office/drawing/2010/main" val="0"/>
+                        </a:ext>
+                      </a:extLst>
+                    </a:blip>
+                    <a:stretch>
+                      <a:fillRect/>
+                    </a:stretch>
+                  </pic:blipFill>
+                  <pic:spPr>
+                    <a:xfrm>
+                      <a:off x="0" y="0"/>
+                      <a:ext cx="3077004" cy="1286054"/>
+                    </a:xfrm>
+                    <a:prstGeom prst="rect">
+                      <a:avLst/>
+                    </a:prstGeom>
+                  </pic:spPr>
+                </pic:pic>
+              </a:graphicData>
+            </a:graphic>
+            <wp14:sizeRelH relativeFrom="page">
+              <wp14:pctWidth>0</wp14:pctWidth>
+            </wp14:sizeRelH>
+            <wp14:sizeRelV relativeFrom="page">
+              <wp14:pctHeight>0</wp14:pctHeight>
+            </wp14:sizeRelV>
+          </wp:anchor>
+        </w:drawing>
+      </w:r>
+    </w:p>
+    <w:p>
+      <w:pPr>
+        <w:rPr>
+          <w:lang w:val="en-GB" w:eastAsia="fr-FR"/>
+        </w:rPr>
+      </w:pPr>
+    </w:p>
+    <w:p>
+      <w:pPr>
+        <w:rPr>
+          <w:lang w:val="en-GB" w:eastAsia="fr-FR"/>
+        </w:rPr>
+      </w:pPr>
+    </w:p>
+    <w:p>
+      <w:pPr>
+        <w:rPr>
+          <w:lang w:val="en-GB" w:eastAsia="fr-FR"/>
+        </w:rPr>
+      </w:pPr>
+    </w:p>
+    <w:p>
+      <w:pPr>
+        <w:jc w:val="center"/>
+        <w:rPr>
+          <w:noProof/>
+          <w:lang w:val="en-GB" w:eastAsia="fr-FR"/>
+        </w:rPr>
+      </w:pPr>
+    </w:p>
+    <w:p>
+      <w:pPr>
+        <w:jc w:val="center"/>
+        <w:rPr>
+          <w:noProof/>
+          <w:lang w:val="en-GB" w:eastAsia="fr-FR"/>
+        </w:rPr>
+      </w:pPr>
+    </w:p>
+    <w:p>
+      <w:pPr>
+        <w:jc w:val="center"/>
+        <w:rPr>
+          <w:noProof/>
+          <w:lang w:val="en-GB" w:eastAsia="fr-FR"/>
+        </w:rPr>
+      </w:pPr>
+    </w:p>
+    <w:p>
+      <w:pPr>
+        <w:jc w:val="center"/>
+        <w:rPr>
+          <w:noProof/>
+          <w:lang w:val="en-GB" w:eastAsia="fr-FR"/>
+        </w:rPr>
+      </w:pPr>
+    </w:p>
+    <w:p>
+      <w:pPr>
+        <w:pStyle w:val="Titre1"/>
+        <w:jc w:val="center"/>
+        <w:rPr>
+          <w:b/>
+          <w:noProof/>
+          <w:color w:val="000000" w:themeColor="text1"/>
+          <w:lang w:val="en-GB" w:eastAsia="fr-FR"/>
+        </w:rPr>
+      </w:pPr>
+      <w:bookmarkStart w:id="9" w:name="_Toc33430052"/>
+    </w:p>
+    <w:p>
+      <w:pPr>
+        <w:pStyle w:val="Titre1"/>
+        <w:jc w:val="center"/>
+        <w:rPr>
+          <w:b/>
+          <w:noProof/>
+          <w:color w:val="000000" w:themeColor="text1"/>
+          <w:lang w:val="en-GB" w:eastAsia="fr-FR"/>
+        </w:rPr>
+      </w:pPr>
+      <w:bookmarkStart w:id="10" w:name="_Toc33430490"/>
+      <w:r>
+        <w:rPr>
+          <w:b/>
+          <w:noProof/>
+          <w:color w:val="000000" w:themeColor="text1"/>
+          <w:lang w:val="en-GB" w:eastAsia="fr-FR"/>
+        </w:rPr>
+        <w:t>8 – Graph</w:t>
+      </w:r>
+      <w:bookmarkEnd w:id="9"/>
+      <w:bookmarkEnd w:id="10"/>
+    </w:p>
+    <w:p>
+      <w:pPr>
+        <w:rPr>
+          <w:lang w:val="en-GB" w:eastAsia="fr-FR"/>
+        </w:rPr>
+      </w:pPr>
+    </w:p>
+    <w:p>
+      <w:pPr>
+        <w:rPr>
+          <w:lang w:val="en-GB" w:eastAsia="fr-FR"/>
+        </w:rPr>
+      </w:pPr>
+      <w:r>
+        <w:rPr>
+          <w:noProof/>
+          <w:lang w:eastAsia="fr-FR"/>
+        </w:rPr>
+        <w:drawing>
+          <wp:anchor distT="0" distB="0" distL="114300" distR="114300" simplePos="0" relativeHeight="251702272" behindDoc="0" locked="0" layoutInCell="1" allowOverlap="1" wp14:anchorId="3CB546C2" wp14:editId="11684FD4">
+            <wp:simplePos x="0" y="0"/>
+            <wp:positionH relativeFrom="margin">
+              <wp:align>right</wp:align>
+            </wp:positionH>
+            <wp:positionV relativeFrom="paragraph">
+              <wp:posOffset>220333</wp:posOffset>
+            </wp:positionV>
+            <wp:extent cx="1295238" cy="1285714"/>
+            <wp:effectExtent l="0" t="0" r="635" b="0"/>
+            <wp:wrapNone/>
+            <wp:docPr id="52" name="Image 52"/>
+            <wp:cNvGraphicFramePr>
+              <a:graphicFrameLocks xmlns:a="http://schemas.openxmlformats.org/drawingml/2006/main" noChangeAspect="1"/>
+            </wp:cNvGraphicFramePr>
+            <a:graphic xmlns:a="http://schemas.openxmlformats.org/drawingml/2006/main">
+              <a:graphicData uri="http://schemas.openxmlformats.org/drawingml/2006/picture">
+                <pic:pic xmlns:pic="http://schemas.openxmlformats.org/drawingml/2006/picture">
+                  <pic:nvPicPr>
+                    <pic:cNvPr id="1" name=""/>
+                    <pic:cNvPicPr/>
+                  </pic:nvPicPr>
+                  <pic:blipFill>
+                    <a:blip r:embed="rId33">
+                      <a:extLst>
+                        <a:ext uri="{28A0092B-C50C-407E-A947-70E740481C1C}">
+                          <a14:useLocalDpi xmlns:a14="http://schemas.microsoft.com/office/drawing/2010/main" val="0"/>
+                        </a:ext>
+                      </a:extLst>
+                    </a:blip>
+                    <a:stretch>
+                      <a:fillRect/>
+                    </a:stretch>
+                  </pic:blipFill>
+                  <pic:spPr>
+                    <a:xfrm>
+                      <a:off x="0" y="0"/>
+                      <a:ext cx="1295238" cy="1285714"/>
+                    </a:xfrm>
+                    <a:prstGeom prst="rect">
+                      <a:avLst/>
+                    </a:prstGeom>
+                  </pic:spPr>
+                </pic:pic>
+              </a:graphicData>
+            </a:graphic>
+            <wp14:sizeRelH relativeFrom="page">
+              <wp14:pctWidth>0</wp14:pctWidth>
+            </wp14:sizeRelH>
+            <wp14:sizeRelV relativeFrom="page">
+              <wp14:pctHeight>0</wp14:pctHeight>
+            </wp14:sizeRelV>
+          </wp:anchor>
+        </w:drawing>
+      </w:r>
+      <w:r>
+        <w:rPr>
+          <w:lang w:val="en-GB" w:eastAsia="fr-FR"/>
+        </w:rPr>
+        <w:t xml:space="preserve">To have more visual information it is possible to make real time graphs on previously configured information. </w:t>
+      </w:r>
+      <w:r>
+        <w:rPr>
+          <w:lang w:val="en-GB" w:eastAsia="fr-FR"/>
+        </w:rPr>
+        <w:t xml:space="preserve">In the button </w:t>
+      </w:r>
+      <w:r>
+        <w:rPr>
+          <w:color w:val="FF0000"/>
+          <w:lang w:val="en-GB" w:eastAsia="fr-FR"/>
+        </w:rPr>
+        <w:t>Signal Graph</w:t>
+      </w:r>
+      <w:r>
+        <w:rPr>
+          <w:lang w:val="en-GB" w:eastAsia="fr-FR"/>
+        </w:rPr>
+        <w:t xml:space="preserve"> -&gt; </w:t>
+      </w:r>
+      <w:r>
+        <w:rPr>
+          <w:color w:val="FF0000"/>
+          <w:lang w:val="en-GB" w:eastAsia="fr-FR"/>
+        </w:rPr>
+        <w:t>Configure</w:t>
+      </w:r>
+      <w:r>
+        <w:rPr>
+          <w:lang w:val="en-GB" w:eastAsia="fr-FR"/>
+        </w:rPr>
+        <w:t>.</w:t>
+      </w:r>
+      <w:r>
+        <w:rPr>
+          <w:lang w:val="en-GB" w:eastAsia="fr-FR"/>
+        </w:rPr>
+        <w:br/>
+      </w:r>
+    </w:p>
+    <w:p>
+      <w:pPr>
+        <w:rPr>
+          <w:lang w:val="en-GB" w:eastAsia="fr-FR"/>
+        </w:rPr>
+      </w:pPr>
+      <w:r>
+        <w:rPr>
+          <w:noProof/>
+          <w:color w:val="FF0000"/>
+          <w:lang w:eastAsia="fr-FR"/>
+        </w:rPr>
+        <mc:AlternateContent>
+          <mc:Choice Requires="wps">
+            <w:drawing>
+              <wp:anchor distT="0" distB="0" distL="114300" distR="114300" simplePos="0" relativeHeight="251707392" behindDoc="0" locked="0" layoutInCell="1" allowOverlap="1" wp14:anchorId="69CB3933" wp14:editId="345E5AC8">
+                <wp:simplePos x="0" y="0"/>
+                <wp:positionH relativeFrom="column">
+                  <wp:posOffset>4710430</wp:posOffset>
+                </wp:positionH>
+                <wp:positionV relativeFrom="paragraph">
+                  <wp:posOffset>311785</wp:posOffset>
+                </wp:positionV>
+                <wp:extent cx="879894" cy="165735"/>
+                <wp:effectExtent l="19050" t="19050" r="34925" b="43815"/>
+                <wp:wrapNone/>
+                <wp:docPr id="59" name="Rectangle 59"/>
+                <wp:cNvGraphicFramePr/>
+                <a:graphic xmlns:a="http://schemas.openxmlformats.org/drawingml/2006/main">
+                  <a:graphicData uri="http://schemas.microsoft.com/office/word/2010/wordprocessingShape">
+                    <wps:wsp>
+                      <wps:cNvSpPr/>
+                      <wps:spPr>
+                        <a:xfrm>
+                          <a:off x="0" y="0"/>
+                          <a:ext cx="879894" cy="165735"/>
+                        </a:xfrm>
+                        <a:prstGeom prst="rect">
+                          <a:avLst/>
+                        </a:prstGeom>
+                        <a:noFill/>
+                        <a:ln w="57150">
+                          <a:solidFill>
+                            <a:srgbClr val="FFC000"/>
+                          </a:solidFill>
+                        </a:ln>
+                      </wps:spPr>
+                      <wps:style>
+                        <a:lnRef idx="2">
+                          <a:schemeClr val="accent1">
+                            <a:shade val="50000"/>
+                          </a:schemeClr>
+                        </a:lnRef>
+                        <a:fillRef idx="1">
+                          <a:schemeClr val="accent1"/>
+                        </a:fillRef>
+                        <a:effectRef idx="0">
+                          <a:schemeClr val="accent1"/>
+                        </a:effectRef>
+                        <a:fontRef idx="minor">
+                          <a:schemeClr val="lt1"/>
+                        </a:fontRef>
+                      </wps:style>
+                      <wps:bodyPr rot="0" spcFirstLastPara="0" vertOverflow="overflow" horzOverflow="overflow" vert="horz" wrap="square" lIns="91440" tIns="45720" rIns="91440" bIns="45720" numCol="1" spcCol="0" rtlCol="0" fromWordArt="0" anchor="ctr" anchorCtr="0" forceAA="0" compatLnSpc="1">
+                        <a:prstTxWarp prst="textNoShape">
+                          <a:avLst/>
+                        </a:prstTxWarp>
+                        <a:noAutofit/>
+                      </wps:bodyPr>
+                    </wps:wsp>
+                  </a:graphicData>
+                </a:graphic>
+                <wp14:sizeRelV relativeFrom="margin">
+                  <wp14:pctHeight>0</wp14:pctHeight>
+                </wp14:sizeRelV>
+              </wp:anchor>
+            </w:drawing>
+          </mc:Choice>
+          <mc:Fallback>
+            <w:pict>
+              <v:rect w14:anchorId="4DDC5935" id="Rectangle 59" o:spid="_x0000_s1026" style="position:absolute;margin-left:370.9pt;margin-top:24.55pt;width:69.3pt;height:13.05pt;z-index:251707392;visibility:visible;mso-wrap-style:square;mso-height-percent:0;mso-wrap-distance-left:9pt;mso-wrap-distance-top:0;mso-wrap-distance-right:9pt;mso-wrap-distance-bottom:0;mso-position-horizontal:absolute;mso-position-horizontal-relative:text;mso-position-vertical:absolute;mso-position-vertical-relative:text;mso-height-percent:0;mso-height-relative:margin;v-text-anchor:middle" o:gfxdata="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" filled="f" strokecolor="#ffc000" strokeweight="4.5pt"/>
+            </w:pict>
+          </mc:Fallback>
+        </mc:AlternateContent>
+      </w:r>
+      <w:r>
+        <w:rPr>
+          <w:noProof/>
+          <w:lang w:eastAsia="fr-FR"/>
+        </w:rPr>
+        <mc:AlternateContent>
+          <mc:Choice Requires="wps">
+            <w:drawing>
+              <wp:anchor distT="0" distB="0" distL="114300" distR="114300" simplePos="0" relativeHeight="251706368" behindDoc="0" locked="0" layoutInCell="1" allowOverlap="1" wp14:anchorId="22CD6ACC" wp14:editId="3D86DA2B">
+                <wp:simplePos x="0" y="0"/>
+                <wp:positionH relativeFrom="column">
+                  <wp:posOffset>2276475</wp:posOffset>
+                </wp:positionH>
+                <wp:positionV relativeFrom="paragraph">
+                  <wp:posOffset>2512695</wp:posOffset>
+                </wp:positionV>
+                <wp:extent cx="2512060" cy="49530"/>
+                <wp:effectExtent l="19050" t="114300" r="0" b="102870"/>
+                <wp:wrapNone/>
+                <wp:docPr id="57" name="Connecteur droit avec flèche 57"/>
+                <wp:cNvGraphicFramePr/>
+                <a:graphic xmlns:a="http://schemas.openxmlformats.org/drawingml/2006/main">
+                  <a:graphicData uri="http://schemas.microsoft.com/office/word/2010/wordprocessingShape">
+                    <wps:wsp>
+                      <wps:cNvCnPr/>
+                      <wps:spPr>
+                        <a:xfrm flipH="1" flipV="1">
+                          <a:off x="0" y="0"/>
+                          <a:ext cx="2512060" cy="49530"/>
+                        </a:xfrm>
+                        <a:prstGeom prst="straightConnector1">
+                          <a:avLst/>
+                        </a:prstGeom>
+                        <a:ln w="57150">
+                          <a:solidFill>
+                            <a:srgbClr val="00B0F0"/>
+                          </a:solidFill>
+                          <a:tailEnd type="triangle"/>
+                        </a:ln>
+                      </wps:spPr>
+                      <wps:style>
+                        <a:lnRef idx="1">
+                          <a:schemeClr val="accent1"/>
+                        </a:lnRef>
+                        <a:fillRef idx="0">
+                          <a:schemeClr val="accent1"/>
+                        </a:fillRef>
+                        <a:effectRef idx="0">
+                          <a:schemeClr val="accent1"/>
+                        </a:effectRef>
+                        <a:fontRef idx="minor">
+                          <a:schemeClr val="tx1"/>
+                        </a:fontRef>
+                      </wps:style>
+                      <wps:bodyPr/>
+                    </wps:wsp>
+                  </a:graphicData>
+                </a:graphic>
+                <wp14:sizeRelH relativeFrom="margin">
+                  <wp14:pctWidth>0</wp14:pctWidth>
+                </wp14:sizeRelH>
+                <wp14:sizeRelV relativeFrom="margin">
+                  <wp14:pctHeight>0</wp14:pctHeight>
+                </wp14:sizeRelV>
+              </wp:anchor>
+            </w:drawing>
+          </mc:Choice>
+          <mc:Fallback>
+            <w:pict>
+              <v:shapetype w14:anchorId="324293DF" id="_x0000_t32" coordsize="21600,21600" o:spt="32" o:oned="t" path="m,l21600,21600e" filled="f">
+                <v:path arrowok="t" fillok="f" o:connecttype="none"/>
+                <o:lock v:ext="edit" shapetype="t"/>
+              </v:shapetype>
+              <v:shape id="Connecteur droit avec flèche 57" o:spid="_x0000_s1026" type="#_x0000_t32" style="position:absolute;margin-left:179.25pt;margin-top:197.85pt;width:197.8pt;height:3.9pt;flip:x y;z-index:251706368;visibility:visible;mso-wrap-style:square;mso-width-percent:0;mso-height-percent:0;mso-wrap-distance-left:9pt;mso-wrap-distance-top:0;mso-wrap-distance-right:9pt;mso-wrap-distance-bottom:0;mso-position-horizontal:absolute;mso-position-horizontal-relative:text;mso-position-vertical:absolute;mso-position-vertical-relative:text;mso-width-percent:0;mso-height-percent:0;mso-width-relative:margin;mso-height-relative:margin" o:gfxdata="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" strokecolor="#00b0f0" strokeweight="4.5pt">
+                <v:stroke endarrow="block" joinstyle="miter"/>
+              </v:shape>
+            </w:pict>
+          </mc:Fallback>
+        </mc:AlternateContent>
+      </w:r>
+      <w:r>
+        <w:rPr>
+          <w:noProof/>
+          <w:lang w:eastAsia="fr-FR"/>
+        </w:rPr>
+        <w:drawing>
+          <wp:anchor distT="0" distB="0" distL="114300" distR="114300" simplePos="0" relativeHeight="251703296" behindDoc="0" locked="0" layoutInCell="1" allowOverlap="1" wp14:anchorId="796C7717" wp14:editId="51219488">
+            <wp:simplePos x="0" y="0"/>
+            <wp:positionH relativeFrom="column">
+              <wp:posOffset>1270</wp:posOffset>
+            </wp:positionH>
+            <wp:positionV relativeFrom="paragraph">
+              <wp:posOffset>942340</wp:posOffset>
+            </wp:positionV>
+            <wp:extent cx="5760720" cy="2090420"/>
+            <wp:effectExtent l="0" t="0" r="0" b="5080"/>
+            <wp:wrapNone/>
+            <wp:docPr id="54" name="Image 54"/>
+            <wp:cNvGraphicFramePr>
+              <a:graphicFrameLocks xmlns:a="http://schemas.openxmlformats.org/drawingml/2006/main" noChangeAspect="1"/>
+            </wp:cNvGraphicFramePr>
+            <a:graphic xmlns:a="http://schemas.openxmlformats.org/drawingml/2006/main">
+              <a:graphicData uri="http://schemas.openxmlformats.org/drawingml/2006/picture">
+                <pic:pic xmlns:pic="http://schemas.openxmlformats.org/drawingml/2006/picture">
+                  <pic:nvPicPr>
+                    <pic:cNvPr id="1" name=""/>
+                    <pic:cNvPicPr/>
+                  </pic:nvPicPr>
+                  <pic:blipFill>
+                    <a:blip r:embed="rId34">
+                      <a:extLst>
+                        <a:ext uri="{28A0092B-C50C-407E-A947-70E740481C1C}">
+                          <a14:useLocalDpi xmlns:a14="http://schemas.microsoft.com/office/drawing/2010/main" val="0"/>
+                        </a:ext>
+                      </a:extLst>
+                    </a:blip>
+                    <a:stretch>
+                      <a:fillRect/>
+                    </a:stretch>
+                  </pic:blipFill>
+                  <pic:spPr>
+                    <a:xfrm>
+                      <a:off x="0" y="0"/>
+                      <a:ext cx="5760720" cy="2090420"/>
+                    </a:xfrm>
+                    <a:prstGeom prst="rect">
+                      <a:avLst/>
+                    </a:prstGeom>
+                  </pic:spPr>
+                </pic:pic>
+              </a:graphicData>
+            </a:graphic>
+            <wp14:sizeRelH relativeFrom="page">
+              <wp14:pctWidth>0</wp14:pctWidth>
+            </wp14:sizeRelH>
+            <wp14:sizeRelV relativeFrom="page">
+              <wp14:pctHeight>0</wp14:pctHeight>
+            </wp14:sizeRelV>
+          </wp:anchor>
+        </w:drawing>
+      </w:r>
+      <w:r>
+        <w:rPr>
+          <w:noProof/>
+          <w:lang w:eastAsia="fr-FR"/>
+        </w:rPr>
+        <mc:AlternateContent>
+          <mc:Choice Requires="wps">
+            <w:drawing>
+              <wp:anchor distT="0" distB="0" distL="114300" distR="114300" simplePos="0" relativeHeight="251705344" behindDoc="0" locked="0" layoutInCell="1" allowOverlap="1" wp14:anchorId="104C03E5" wp14:editId="4F3E1D8A">
+                <wp:simplePos x="0" y="0"/>
+                <wp:positionH relativeFrom="column">
+                  <wp:posOffset>4789805</wp:posOffset>
+                </wp:positionH>
+                <wp:positionV relativeFrom="paragraph">
+                  <wp:posOffset>2443480</wp:posOffset>
+                </wp:positionV>
+                <wp:extent cx="560717" cy="138023"/>
+                <wp:effectExtent l="19050" t="19050" r="10795" b="14605"/>
+                <wp:wrapNone/>
+                <wp:docPr id="56" name="Rectangle 56"/>
+                <wp:cNvGraphicFramePr/>
+                <a:graphic xmlns:a="http://schemas.openxmlformats.org/drawingml/2006/main">
+                  <a:graphicData uri="http://schemas.microsoft.com/office/word/2010/wordprocessingShape">
+                    <wps:wsp>
+                      <wps:cNvSpPr/>
+                      <wps:spPr>
+                        <a:xfrm>
+                          <a:off x="0" y="0"/>
+                          <a:ext cx="560717" cy="138023"/>
+                        </a:xfrm>
+                        <a:prstGeom prst="rect">
+                          <a:avLst/>
+                        </a:prstGeom>
+                        <a:noFill/>
+                        <a:ln w="38100">
+                          <a:solidFill>
+                            <a:srgbClr val="00B0F0"/>
+                          </a:solidFill>
+                        </a:ln>
+                      </wps:spPr>
+                      <wps:style>
+                        <a:lnRef idx="2">
+                          <a:schemeClr val="accent1">
+                            <a:shade val="50000"/>
+                          </a:schemeClr>
+                        </a:lnRef>
+                        <a:fillRef idx="1">
+                          <a:schemeClr val="accent1"/>
+                        </a:fillRef>
+                        <a:effectRef idx="0">
+                          <a:schemeClr val="accent1"/>
+                        </a:effectRef>
+                        <a:fontRef idx="minor">
+                          <a:schemeClr val="lt1"/>
+                        </a:fontRef>
+                      </wps:style>
+                      <wps:bodyPr rot="0" spcFirstLastPara="0" vertOverflow="overflow" horzOverflow="overflow" vert="horz" wrap="square" lIns="91440" tIns="45720" rIns="91440" bIns="45720" numCol="1" spcCol="0" rtlCol="0" fromWordArt="0" anchor="ctr" anchorCtr="0" forceAA="0" compatLnSpc="1">
+                        <a:prstTxWarp prst="textNoShape">
+                          <a:avLst/>
+                        </a:prstTxWarp>
+                        <a:noAutofit/>
+                      </wps:bodyPr>
+                    </wps:wsp>
+                  </a:graphicData>
+                </a:graphic>
+              </wp:anchor>
+            </w:drawing>
+          </mc:Choice>
+          <mc:Fallback>
+            <w:pict>
+              <v:rect w14:anchorId="6F4BE1B0" id="Rectangle 56" o:spid="_x0000_s1026" style="position:absolute;margin-left:377.15pt;margin-top:192.4pt;width:44.15pt;height:10.85pt;z-index:251705344;visibility:visible;mso-wrap-style:square;mso-wrap-distance-left:9pt;mso-wrap-distance-top:0;mso-wrap-distance-right:9pt;mso-wrap-distance-bottom:0;mso-position-horizontal:absolute;mso-position-horizontal-relative:text;mso-position-vertical:absolute;mso-position-vertical-relative:text;v-text-anchor:middle" o:gfxdata="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" filled="f" strokecolor="#00b0f0" strokeweight="3pt"/>
+            </w:pict>
+          </mc:Fallback>
+        </mc:AlternateContent>
+      </w:r>
+      <w:r>
+        <w:rPr>
+          <w:lang w:val="en-GB" w:eastAsia="fr-FR"/>
+        </w:rPr>
+        <w:t>The following menu is accessed to cho</w:t>
+      </w:r>
+      <w:r>
+        <w:rPr>
+          <w:lang w:val="en-GB" w:eastAsia="fr-FR"/>
+        </w:rPr>
+        <w:t xml:space="preserve">ose the items on which to focus </w:t>
+      </w:r>
+      <w:r>
+        <w:rPr>
+          <w:lang w:val="en-GB" w:eastAsia="fr-FR"/>
+        </w:rPr>
+        <w:br/>
+      </w:r>
+      <w:r>
+        <w:rPr>
+          <w:lang w:val="en-GB" w:eastAsia="fr-FR"/>
+        </w:rPr>
+        <w:t xml:space="preserve">to base it on, you must then click on </w:t>
+      </w:r>
+      <w:r>
+        <w:rPr>
+          <w:color w:val="00B0F0"/>
+          <w:lang w:val="en-GB" w:eastAsia="fr-FR"/>
+        </w:rPr>
+        <w:t>Configure Signals</w:t>
+      </w:r>
+    </w:p>
+    <w:p>
+      <w:pPr>
+        <w:rPr>
+          <w:color w:val="00B0F0"/>
+          <w:lang w:val="en-GB" w:eastAsia="fr-FR"/>
+        </w:rPr>
+      </w:pPr>
+      <w:r>
+        <w:rPr>
+          <w:noProof/>
+          <w:color w:val="FF0000"/>
+          <w:lang w:eastAsia="fr-FR"/>
+        </w:rPr>
+        <mc:AlternateContent>
+          <mc:Choice Requires="wps">
+            <w:drawing>
+              <wp:anchor distT="0" distB="0" distL="114300" distR="114300" simplePos="0" relativeHeight="251704320" behindDoc="0" locked="0" layoutInCell="1" allowOverlap="1" wp14:anchorId="1D001D90" wp14:editId="287ADC67">
+                <wp:simplePos x="0" y="0"/>
+                <wp:positionH relativeFrom="column">
+                  <wp:posOffset>4710430</wp:posOffset>
+                </wp:positionH>
+                <wp:positionV relativeFrom="paragraph">
+                  <wp:posOffset>62230</wp:posOffset>
+                </wp:positionV>
+                <wp:extent cx="879475" cy="171450"/>
+                <wp:effectExtent l="19050" t="19050" r="34925" b="38100"/>
+                <wp:wrapNone/>
+                <wp:docPr id="55" name="Rectangle 55"/>
+                <wp:cNvGraphicFramePr/>
+                <a:graphic xmlns:a="http://schemas.openxmlformats.org/drawingml/2006/main">
+                  <a:graphicData uri="http://schemas.microsoft.com/office/word/2010/wordprocessingShape">
+                    <wps:wsp>
+                      <wps:cNvSpPr/>
+                      <wps:spPr>
+                        <a:xfrm>
+                          <a:off x="0" y="0"/>
+                          <a:ext cx="879475" cy="171450"/>
+                        </a:xfrm>
+                        <a:prstGeom prst="rect">
+                          <a:avLst/>
+                        </a:prstGeom>
+                        <a:noFill/>
+                        <a:ln w="57150">
+                          <a:solidFill>
+                            <a:srgbClr val="FF0000"/>
+                          </a:solidFill>
+                        </a:ln>
+                      </wps:spPr>
+                      <wps:style>
+                        <a:lnRef idx="2">
+                          <a:schemeClr val="accent1">
+                            <a:shade val="50000"/>
+                          </a:schemeClr>
+                        </a:lnRef>
+                        <a:fillRef idx="1">
+                          <a:schemeClr val="accent1"/>
+                        </a:fillRef>
+                        <a:effectRef idx="0">
+                          <a:schemeClr val="accent1"/>
+                        </a:effectRef>
+                        <a:fontRef idx="minor">
+                          <a:schemeClr val="lt1"/>
+                        </a:fontRef>
+                      </wps:style>
+                      <wps:bodyPr rot="0" spcFirstLastPara="0" vertOverflow="overflow" horzOverflow="overflow" vert="horz" wrap="square" lIns="91440" tIns="45720" rIns="91440" bIns="45720" numCol="1" spcCol="0" rtlCol="0" fromWordArt="0" anchor="ctr" anchorCtr="0" forceAA="0" compatLnSpc="1">
+                        <a:prstTxWarp prst="textNoShape">
+                          <a:avLst/>
+                        </a:prstTxWarp>
+                        <a:noAutofit/>
+                      </wps:bodyPr>
+                    </wps:wsp>
+                  </a:graphicData>
+                </a:graphic>
+                <wp14:sizeRelV relativeFrom="margin">
+                  <wp14:pctHeight>0</wp14:pctHeight>
+                </wp14:sizeRelV>
+              </wp:anchor>
+            </w:drawing>
+          </mc:Choice>
+          <mc:Fallback>
+            <w:pict>
+              <v:rect w14:anchorId="4AD1E049" id="Rectangle 55" o:spid="_x0000_s1026" style="position:absolute;margin-left:370.9pt;margin-top:4.9pt;width:69.25pt;height:13.5pt;z-index:251704320;visibility:visible;mso-wrap-style:square;mso-height-percent:0;mso-wrap-distance-left:9pt;mso-wrap-distance-top:0;mso-wrap-distance-right:9pt;mso-wrap-distance-bottom:0;mso-position-horizontal:absolute;mso-position-horizontal-relative:text;mso-position-vertical:absolute;mso-position-vertical-relative:text;mso-height-percent:0;mso-height-relative:margin;v-text-anchor:middle" o:gfxdata="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" filled="f" strokecolor="red" strokeweight="4.5pt"/>
+            </w:pict>
+          </mc:Fallback>
+        </mc:AlternateContent>
+      </w:r>
+    </w:p>
+    <w:p>
+      <w:pPr>
+        <w:rPr>
+          <w:color w:val="00B0F0"/>
+          <w:lang w:val="en-GB" w:eastAsia="fr-FR"/>
+        </w:rPr>
+      </w:pPr>
+    </w:p>
+    <w:p>
+      <w:pPr>
+        <w:rPr>
+          <w:color w:val="00B0F0"/>
+          <w:lang w:val="en-GB" w:eastAsia="fr-FR"/>
+        </w:rPr>
+      </w:pPr>
+    </w:p>
+    <w:p>
+      <w:pPr>
+        <w:rPr>
+          <w:color w:val="00B0F0"/>
+          <w:lang w:val="en-GB" w:eastAsia="fr-FR"/>
+        </w:rPr>
+      </w:pPr>
+    </w:p>
+    <w:p>
+      <w:pPr>
+        <w:rPr>
+          <w:color w:val="00B0F0"/>
+          <w:lang w:val="en-GB" w:eastAsia="fr-FR"/>
+        </w:rPr>
+      </w:pPr>
+    </w:p>
+    <w:p>
+      <w:pPr>
+        <w:rPr>
+          <w:color w:val="00B0F0"/>
+          <w:lang w:val="en-GB" w:eastAsia="fr-FR"/>
+        </w:rPr>
+      </w:pPr>
+    </w:p>
+    <w:p>
+      <w:pPr>
+        <w:rPr>
+          <w:color w:val="00B0F0"/>
+          <w:lang w:val="en-GB" w:eastAsia="fr-FR"/>
+        </w:rPr>
+      </w:pPr>
+    </w:p>
+    <w:p>
+      <w:pPr>
+        <w:rPr>
+          <w:color w:val="00B0F0"/>
+          <w:lang w:val="en-GB" w:eastAsia="fr-FR"/>
+        </w:rPr>
+      </w:pPr>
+    </w:p>
+    <w:p>
+      <w:pPr>
+        <w:rPr>
+          <w:color w:val="00B0F0"/>
+          <w:lang w:val="en-GB" w:eastAsia="fr-FR"/>
+        </w:rPr>
+      </w:pPr>
+    </w:p>
+    <w:p>
+      <w:pPr>
+        <w:rPr>
+          <w:color w:val="00B0F0"/>
+          <w:lang w:val="en-GB" w:eastAsia="fr-FR"/>
+        </w:rPr>
+      </w:pPr>
+    </w:p>
+    <w:p>
+      <w:pPr>
+        <w:rPr>
+          <w:lang w:val="en-GB" w:eastAsia="fr-FR"/>
+        </w:rPr>
+      </w:pPr>
+      <w:r>
+        <w:rPr>
+          <w:lang w:val="en-GB" w:eastAsia="fr-FR"/>
+        </w:rPr>
+        <w:t xml:space="preserve">Then just click on </w:t>
+      </w:r>
+      <w:r>
+        <w:rPr>
+          <w:color w:val="FFC000"/>
+          <w:lang w:val="en-GB" w:eastAsia="fr-FR"/>
+        </w:rPr>
+        <w:t>Activate</w:t>
+      </w:r>
+      <w:r>
+        <w:rPr>
+          <w:lang w:val="en-GB" w:eastAsia="fr-FR"/>
+        </w:rPr>
+        <w:t xml:space="preserve"> </w:t>
+      </w:r>
+      <w:r>
+        <w:rPr>
+          <w:lang w:val="en-GB" w:eastAsia="fr-FR"/>
+        </w:rPr>
+        <w:t>to get the graph window.</w:t>
+      </w:r>
+    </w:p>
+    <w:p>
+      <w:pPr>
+        <w:jc w:val="center"/>
+        <w:rPr>
+          <w:noProof/>
+          <w:lang w:val="en-GB" w:eastAsia="fr-FR"/>
+        </w:rPr>
+      </w:pPr>
+    </w:p>
+    <w:p>
+      <w:pPr>
+        <w:jc w:val="center"/>
+        <w:rPr>
+          <w:noProof/>
+          <w:lang w:val="en-GB" w:eastAsia="fr-FR"/>
+        </w:rPr>
+      </w:pPr>
+      <w:r>
+        <w:rPr>
+          <w:noProof/>
+          <w:lang w:eastAsia="fr-FR"/>
+        </w:rPr>
+        <w:drawing>
+          <wp:inline distT="0" distB="0" distL="0" distR="0" wp14:anchorId="0431AA8A" wp14:editId="4EFD5D5F">
+            <wp:extent cx="5760720" cy="3114675"/>
+            <wp:effectExtent l="0" t="0" r="0" b="9525"/>
+            <wp:docPr id="53" name="Image 53"/>
+            <wp:cNvGraphicFramePr>
+              <a:graphicFrameLocks xmlns:a="http://schemas.openxmlformats.org/drawingml/2006/main" noChangeAspect="1"/>
+            </wp:cNvGraphicFramePr>
+            <a:graphic xmlns:a="http://schemas.openxmlformats.org/drawingml/2006/main">
+              <a:graphicData uri="http://schemas.openxmlformats.org/drawingml/2006/picture">
+                <pic:pic xmlns:pic="http://schemas.openxmlformats.org/drawingml/2006/picture">
+                  <pic:nvPicPr>
+                    <pic:cNvPr id="1" name=""/>
+                    <pic:cNvPicPr/>
+                  </pic:nvPicPr>
+                  <pic:blipFill>
+                    <a:blip r:embed="rId35"/>
+                    <a:stretch>
+                      <a:fillRect/>
+                    </a:stretch>
+                  </pic:blipFill>
+                  <pic:spPr>
+                    <a:xfrm>
+                      <a:off x="0" y="0"/>
+                      <a:ext cx="5760720" cy="3114675"/>
+                    </a:xfrm>
+                    <a:prstGeom prst="rect">
+                      <a:avLst/>
+                    </a:prstGeom>
+                  </pic:spPr>
+                </pic:pic>
+              </a:graphicData>
+            </a:graphic>
+          </wp:inline>
+        </w:drawing>
+      </w:r>
     </w:p>
     <w:sectPr>
       <w:pgSz w:w="11906" w:h="16838"/>
@@ -5363,7 +7707,7 @@
 </file>
 
 <file path=customXml/itemProps1.xml><?xml version="1.0" encoding="utf-8"?>
-<ds:datastoreItem xmlns:ds="http://schemas.openxmlformats.org/officeDocument/2006/customXml" ds:itemID="{FE461358-33D2-4C4F-AF54-984BDADDB7D1}">
+<ds:datastoreItem xmlns:ds="http://schemas.openxmlformats.org/officeDocument/2006/customXml" ds:itemID="{CCE68A4D-F378-4C14-87E8-FF509A2506E9}">
   <ds:schemaRefs>
     <ds:schemaRef ds:uri="http://schemas.openxmlformats.org/officeDocument/2006/bibliography"/>
   </ds:schemaRefs>

</xml_diff>